<commit_message>
Update to solution document
</commit_message>
<xml_diff>
--- a/Dynamics AX - Movie Rental Solution.docx
+++ b/Dynamics AX - Movie Rental Solution.docx
@@ -19,7 +19,8 @@
       <w:bookmarkStart w:id="6" w:name="_Toc443382311"/>
       <w:bookmarkStart w:id="7" w:name="_Toc443382349"/>
       <w:bookmarkStart w:id="8" w:name="_Toc443382359"/>
-      <w:bookmarkStart w:id="9" w:name="_Toc482954098"/>
+      <w:bookmarkStart w:id="9" w:name="_Toc483220198"/>
+      <w:bookmarkStart w:id="10" w:name="_Toc483221787"/>
       <w:r>
         <w:rPr>
           <w:noProof/>
@@ -98,6 +99,7 @@
       <w:bookmarkEnd w:id="7"/>
       <w:bookmarkEnd w:id="8"/>
       <w:bookmarkEnd w:id="9"/>
+      <w:bookmarkEnd w:id="10"/>
     </w:p>
     <w:p/>
     <w:p/>
@@ -374,12 +376,21 @@
                                     <w:lang w:val="en-GB"/>
                                   </w:rPr>
                                 </w:pPr>
+                                <w:proofErr w:type="spellStart"/>
                                 <w:r>
                                   <w:rPr>
                                     <w:color w:val="auto"/>
                                     <w:lang w:val="en-GB"/>
                                   </w:rPr>
-                                  <w:t xml:space="preserve">Versie: </w:t>
+                                  <w:t>Versie</w:t>
+                                </w:r>
+                                <w:proofErr w:type="spellEnd"/>
+                                <w:r>
+                                  <w:rPr>
+                                    <w:color w:val="auto"/>
+                                    <w:lang w:val="en-GB"/>
+                                  </w:rPr>
+                                  <w:t xml:space="preserve">: </w:t>
                                 </w:r>
                                 <w:r>
                                   <w:rPr>
@@ -406,7 +417,7 @@
                                     <w:noProof/>
                                     <w:color w:val="auto"/>
                                   </w:rPr>
-                                  <w:t>19 mei 2017</w:t>
+                                  <w:t>22 mei 2017</w:t>
                                 </w:r>
                                 <w:r>
                                   <w:rPr>
@@ -437,7 +448,11 @@
           </mc:Choice>
           <mc:Fallback>
             <w:pict>
-              <v:shape w14:anchorId="07F5E697" id="_x0000_s1027" type="#_x0000_t202" style="position:absolute;left:0;text-align:left;margin-left:-17.3pt;margin-top:17.3pt;width:398.45pt;height:47.9pt;z-index:251661312;visibility:visible;mso-wrap-style:square;mso-width-percent:0;mso-height-percent:200;mso-wrap-distance-left:9pt;mso-wrap-distance-top:0;mso-wrap-distance-right:9pt;mso-wrap-distance-bottom:0;mso-position-horizontal:absolute;mso-position-horizontal-relative:text;mso-position-vertical:absolute;mso-position-vertical-relative:text;mso-width-percent:0;mso-height-percent:200;mso-width-relative:margin;mso-height-relative:margin;v-text-anchor:top" o:gfxdata="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" filled="f" stroked="f">
+              <v:shapetype w14:anchorId="07F5E697" id="_x0000_t202" coordsize="21600,21600" o:spt="202" path="m,l,21600r21600,l21600,xe">
+                <v:stroke joinstyle="miter"/>
+                <v:path gradientshapeok="t" o:connecttype="rect"/>
+              </v:shapetype>
+              <v:shape id="_x0000_s1027" type="#_x0000_t202" style="position:absolute;left:0;text-align:left;margin-left:-17.3pt;margin-top:17.3pt;width:398.45pt;height:47.9pt;z-index:251661312;visibility:visible;mso-wrap-style:square;mso-width-percent:0;mso-height-percent:200;mso-wrap-distance-left:9pt;mso-wrap-distance-top:0;mso-wrap-distance-right:9pt;mso-wrap-distance-bottom:0;mso-position-horizontal:absolute;mso-position-horizontal-relative:text;mso-position-vertical:absolute;mso-position-vertical-relative:text;mso-width-percent:0;mso-height-percent:200;mso-width-relative:margin;mso-height-relative:margin;v-text-anchor:top" o:gfxdata="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" filled="f" stroked="f">
                 <v:textbox style="mso-fit-shape-to-text:t">
                   <w:txbxContent>
                     <w:p>
@@ -477,12 +492,21 @@
                               <w:lang w:val="en-GB"/>
                             </w:rPr>
                           </w:pPr>
+                          <w:proofErr w:type="spellStart"/>
                           <w:r>
                             <w:rPr>
                               <w:color w:val="auto"/>
                               <w:lang w:val="en-GB"/>
                             </w:rPr>
-                            <w:t xml:space="preserve">Versie: </w:t>
+                            <w:t>Versie</w:t>
+                          </w:r>
+                          <w:proofErr w:type="spellEnd"/>
+                          <w:r>
+                            <w:rPr>
+                              <w:color w:val="auto"/>
+                              <w:lang w:val="en-GB"/>
+                            </w:rPr>
+                            <w:t xml:space="preserve">: </w:t>
                           </w:r>
                           <w:r>
                             <w:rPr>
@@ -509,7 +533,7 @@
                               <w:noProof/>
                               <w:color w:val="auto"/>
                             </w:rPr>
-                            <w:t>19 mei 2017</w:t>
+                            <w:t>22 mei 2017</w:t>
                           </w:r>
                           <w:r>
                             <w:rPr>
@@ -610,17 +634,17 @@
           <w:szCs w:val="40"/>
         </w:rPr>
       </w:pPr>
-      <w:bookmarkStart w:id="10" w:name="_Toc359940145"/>
-      <w:bookmarkStart w:id="11" w:name="_Toc359940240"/>
-      <w:bookmarkStart w:id="12" w:name="_Toc359940496"/>
-      <w:bookmarkStart w:id="13" w:name="_Toc359947097"/>
-      <w:bookmarkStart w:id="14" w:name="_Toc359947672"/>
-      <w:bookmarkStart w:id="15" w:name="_Toc359948442"/>
-      <w:bookmarkStart w:id="16" w:name="_Toc359948676"/>
-      <w:bookmarkStart w:id="17" w:name="_Toc359948689"/>
-      <w:bookmarkStart w:id="18" w:name="_Toc361224869"/>
-      <w:bookmarkStart w:id="19" w:name="_Toc362271052"/>
-      <w:bookmarkStart w:id="20" w:name="_Toc365902846"/>
+      <w:bookmarkStart w:id="11" w:name="_Toc359940145"/>
+      <w:bookmarkStart w:id="12" w:name="_Toc359940240"/>
+      <w:bookmarkStart w:id="13" w:name="_Toc359940496"/>
+      <w:bookmarkStart w:id="14" w:name="_Toc359947097"/>
+      <w:bookmarkStart w:id="15" w:name="_Toc359947672"/>
+      <w:bookmarkStart w:id="16" w:name="_Toc359948442"/>
+      <w:bookmarkStart w:id="17" w:name="_Toc359948676"/>
+      <w:bookmarkStart w:id="18" w:name="_Toc359948689"/>
+      <w:bookmarkStart w:id="19" w:name="_Toc361224869"/>
+      <w:bookmarkStart w:id="20" w:name="_Toc362271052"/>
+      <w:bookmarkStart w:id="21" w:name="_Toc365902846"/>
       <w:r>
         <w:br w:type="page"/>
       </w:r>
@@ -632,8 +656,8 @@
           <w:lang w:val="nl-NL"/>
         </w:rPr>
       </w:pPr>
-      <w:bookmarkStart w:id="21" w:name="_Toc368048020"/>
-      <w:bookmarkStart w:id="22" w:name="_Toc388886917"/>
+      <w:bookmarkStart w:id="22" w:name="_Toc368048020"/>
+      <w:bookmarkStart w:id="23" w:name="_Toc388886917"/>
     </w:p>
     <w:p>
       <w:pPr>
@@ -937,7 +961,21 @@
         <w:rPr>
           <w:lang w:val="nl-NL" w:eastAsia="en-US"/>
         </w:rPr>
-        <w:t xml:space="preserve"> is een geregistreerd handelsmerk van More Dynamics Licensing BV.</w:t>
+        <w:t xml:space="preserve"> is een geregistreerd handelsmerk van More Dynamics </w:t>
+      </w:r>
+      <w:proofErr w:type="spellStart"/>
+      <w:r>
+        <w:rPr>
+          <w:lang w:val="nl-NL" w:eastAsia="en-US"/>
+        </w:rPr>
+        <w:t>Licensing</w:t>
+      </w:r>
+      <w:proofErr w:type="spellEnd"/>
+      <w:r>
+        <w:rPr>
+          <w:lang w:val="nl-NL" w:eastAsia="en-US"/>
+        </w:rPr>
+        <w:t xml:space="preserve"> BV.</w:t>
       </w:r>
     </w:p>
     <w:p>
@@ -1001,7 +1039,21 @@
         <w:rPr>
           <w:lang w:val="nl-NL"/>
         </w:rPr>
-        <w:t xml:space="preserve">Niets uit deze uitgave mag middels fotokopie, microfilm of op welke andere vorm van reproductie verveelvoudigd worden </w:t>
+        <w:t xml:space="preserve">Niets uit deze uitgave mag </w:t>
+      </w:r>
+      <w:proofErr w:type="gramStart"/>
+      <w:r>
+        <w:rPr>
+          <w:lang w:val="nl-NL"/>
+        </w:rPr>
+        <w:t>middels</w:t>
+      </w:r>
+      <w:proofErr w:type="gramEnd"/>
+      <w:r>
+        <w:rPr>
+          <w:lang w:val="nl-NL"/>
+        </w:rPr>
+        <w:t xml:space="preserve"> fotokopie, microfilm of op welke andere vorm van reproductie verveelvoudigd worden </w:t>
       </w:r>
     </w:p>
     <w:p>
@@ -1034,8 +1086,15 @@
         </w:tabs>
       </w:pPr>
       <w:r>
-        <w:t>Pulse Business Solutions bv</w:t>
-      </w:r>
+        <w:t xml:space="preserve">Pulse Business Solutions </w:t>
+      </w:r>
+      <w:proofErr w:type="spellStart"/>
+      <w:proofErr w:type="gramStart"/>
+      <w:r>
+        <w:t>bv</w:t>
+      </w:r>
+      <w:proofErr w:type="spellEnd"/>
+      <w:proofErr w:type="gramEnd"/>
     </w:p>
     <w:p>
       <w:pPr>
@@ -1076,7 +1135,21 @@
         <w:rPr>
           <w:lang w:val="nl-NL"/>
         </w:rPr>
-        <w:t>NL-5916 PJ  Venlo</w:t>
+        <w:t xml:space="preserve">NL-5916 </w:t>
+      </w:r>
+      <w:proofErr w:type="gramStart"/>
+      <w:r>
+        <w:rPr>
+          <w:lang w:val="nl-NL"/>
+        </w:rPr>
+        <w:t xml:space="preserve">PJ  </w:t>
+      </w:r>
+      <w:proofErr w:type="gramEnd"/>
+      <w:r>
+        <w:rPr>
+          <w:lang w:val="nl-NL"/>
+        </w:rPr>
+        <w:t>Venlo</w:t>
       </w:r>
     </w:p>
     <w:p>
@@ -1109,11 +1182,19 @@
           <w:lang w:val="nl-NL"/>
         </w:rPr>
       </w:pPr>
+      <w:proofErr w:type="spellStart"/>
       <w:r>
         <w:rPr>
           <w:lang w:val="nl-NL"/>
         </w:rPr>
-        <w:t>Zutphenseweg 29 d3</w:t>
+        <w:t>Zutphenseweg</w:t>
+      </w:r>
+      <w:proofErr w:type="spellEnd"/>
+      <w:r>
+        <w:rPr>
+          <w:lang w:val="nl-NL"/>
+        </w:rPr>
+        <w:t xml:space="preserve"> 29 d3</w:t>
       </w:r>
     </w:p>
     <w:p>
@@ -1121,8 +1202,13 @@
         <w:pStyle w:val="11Adresgegevens"/>
       </w:pPr>
       <w:r>
-        <w:t>NL-7418 AH  Deventer</w:t>
-      </w:r>
+        <w:t xml:space="preserve">NL-7418 </w:t>
+      </w:r>
+      <w:proofErr w:type="gramStart"/>
+      <w:r>
+        <w:t>AH  Deventer</w:t>
+      </w:r>
+      <w:proofErr w:type="gramEnd"/>
     </w:p>
     <w:p>
       <w:pPr>
@@ -1304,22 +1390,33 @@
           <w:lang w:val="nl-NL"/>
         </w:rPr>
         <w:tab/>
-        <w:t>: NL8159.20.167.B01</w:t>
-      </w:r>
+        <w:t>: NL8159.20.167</w:t>
+      </w:r>
+      <w:proofErr w:type="gramStart"/>
+      <w:r>
+        <w:rPr>
+          <w:lang w:val="nl-NL"/>
+        </w:rPr>
+        <w:t>.B01</w:t>
+      </w:r>
+      <w:proofErr w:type="gramEnd"/>
     </w:p>
     <w:p>
       <w:pPr>
         <w:pStyle w:val="011Kop"/>
+        <w:numPr>
+          <w:ilvl w:val="0"/>
+          <w:numId w:val="0"/>
+        </w:numPr>
       </w:pPr>
       <w:r>
         <w:br w:type="page"/>
       </w:r>
-      <w:bookmarkStart w:id="23" w:name="_Toc482954099"/>
+      <w:bookmarkStart w:id="24" w:name="_Toc483221788"/>
       <w:r>
         <w:lastRenderedPageBreak/>
         <w:t>Inhoudsopgave</w:t>
       </w:r>
-      <w:bookmarkEnd w:id="10"/>
       <w:bookmarkEnd w:id="11"/>
       <w:bookmarkEnd w:id="12"/>
       <w:bookmarkEnd w:id="13"/>
@@ -1333,6 +1430,7 @@
       <w:bookmarkEnd w:id="21"/>
       <w:bookmarkEnd w:id="22"/>
       <w:bookmarkEnd w:id="23"/>
+      <w:bookmarkEnd w:id="24"/>
     </w:p>
     <w:sdt>
       <w:sdtPr>
@@ -1423,7 +1521,7 @@
             <w:rPr>
               <w:noProof/>
             </w:rPr>
-            <w:instrText xml:space="preserve"> PAGEREF _Toc482954098 \h </w:instrText>
+            <w:instrText xml:space="preserve"> PAGEREF _Toc483221787 \h </w:instrText>
           </w:r>
           <w:r>
             <w:rPr>
@@ -1470,18 +1568,11 @@
             <w:rPr>
               <w:noProof/>
             </w:rPr>
-            <w:t>1</w:t>
+            <w:t>Inhoudsopgave</w:t>
           </w:r>
           <w:r>
             <w:rPr>
-              <w:rFonts w:asciiTheme="minorHAnsi" w:eastAsiaTheme="minorEastAsia" w:hAnsiTheme="minorHAnsi" w:cstheme="minorBidi"/>
-              <w:b w:val="0"/>
-              <w:bCs w:val="0"/>
               <w:noProof/>
-              <w:color w:val="auto"/>
-              <w:sz w:val="22"/>
-              <w:szCs w:val="22"/>
-              <w:lang w:eastAsia="nl-NL"/>
             </w:rPr>
             <w:tab/>
           </w:r>
@@ -1489,25 +1580,13 @@
             <w:rPr>
               <w:noProof/>
             </w:rPr>
-            <w:t>Inhoudsopgave</w:t>
-          </w:r>
-          <w:r>
-            <w:rPr>
-              <w:noProof/>
-            </w:rPr>
-            <w:tab/>
-          </w:r>
-          <w:r>
-            <w:rPr>
-              <w:noProof/>
-            </w:rPr>
             <w:fldChar w:fldCharType="begin"/>
           </w:r>
           <w:r>
             <w:rPr>
               <w:noProof/>
             </w:rPr>
-            <w:instrText xml:space="preserve"> PAGEREF _Toc482954099 \h </w:instrText>
+            <w:instrText xml:space="preserve"> PAGEREF _Toc483221788 \h </w:instrText>
           </w:r>
           <w:r>
             <w:rPr>
@@ -1591,7 +1670,7 @@
             <w:rPr>
               <w:noProof/>
             </w:rPr>
-            <w:instrText xml:space="preserve"> PAGEREF _Toc482954100 \h </w:instrText>
+            <w:instrText xml:space="preserve"> PAGEREF _Toc483221789 \h </w:instrText>
           </w:r>
           <w:r>
             <w:rPr>
@@ -1676,7 +1755,7 @@
             <w:rPr>
               <w:noProof/>
             </w:rPr>
-            <w:instrText xml:space="preserve"> PAGEREF _Toc482954101 \h </w:instrText>
+            <w:instrText xml:space="preserve"> PAGEREF _Toc483221790 \h </w:instrText>
           </w:r>
           <w:r>
             <w:rPr>
@@ -1761,7 +1840,7 @@
             <w:rPr>
               <w:noProof/>
             </w:rPr>
-            <w:instrText xml:space="preserve"> PAGEREF _Toc482954102 \h </w:instrText>
+            <w:instrText xml:space="preserve"> PAGEREF _Toc483221791 \h </w:instrText>
           </w:r>
           <w:r>
             <w:rPr>
@@ -1846,7 +1925,7 @@
             <w:rPr>
               <w:noProof/>
             </w:rPr>
-            <w:instrText xml:space="preserve"> PAGEREF _Toc482954103 \h </w:instrText>
+            <w:instrText xml:space="preserve"> PAGEREF _Toc483221792 \h </w:instrText>
           </w:r>
           <w:r>
             <w:rPr>
@@ -1931,7 +2010,7 @@
             <w:rPr>
               <w:noProof/>
             </w:rPr>
-            <w:instrText xml:space="preserve"> PAGEREF _Toc482954104 \h </w:instrText>
+            <w:instrText xml:space="preserve"> PAGEREF _Toc483221793 \h </w:instrText>
           </w:r>
           <w:r>
             <w:rPr>
@@ -1997,7 +2076,7 @@
             <w:rPr>
               <w:noProof/>
             </w:rPr>
-            <w:t>Filmoverzicht</w:t>
+            <w:t>Implementatie rental solution</w:t>
           </w:r>
           <w:r>
             <w:rPr>
@@ -2015,7 +2094,7 @@
             <w:rPr>
               <w:noProof/>
             </w:rPr>
-            <w:instrText xml:space="preserve"> PAGEREF _Toc482954105 \h </w:instrText>
+            <w:instrText xml:space="preserve"> PAGEREF _Toc483221794 \h </w:instrText>
           </w:r>
           <w:r>
             <w:rPr>
@@ -2082,7 +2161,7 @@
             <w:rPr>
               <w:noProof/>
             </w:rPr>
-            <w:t>Formulier</w:t>
+            <w:t>Onderhoud films</w:t>
           </w:r>
           <w:r>
             <w:rPr>
@@ -2100,7 +2179,7 @@
             <w:rPr>
               <w:noProof/>
             </w:rPr>
-            <w:instrText xml:space="preserve"> PAGEREF _Toc482954106 \h </w:instrText>
+            <w:instrText xml:space="preserve"> PAGEREF _Toc483221795 \h </w:instrText>
           </w:r>
           <w:r>
             <w:rPr>
@@ -2117,91 +2196,7 @@
             <w:rPr>
               <w:noProof/>
             </w:rPr>
-            <w:t>5</w:t>
-          </w:r>
-          <w:r>
-            <w:rPr>
-              <w:noProof/>
-            </w:rPr>
-            <w:fldChar w:fldCharType="end"/>
-          </w:r>
-        </w:p>
-        <w:p>
-          <w:pPr>
-            <w:pStyle w:val="TOC1"/>
-            <w:tabs>
-              <w:tab w:val="right" w:pos="8924"/>
-            </w:tabs>
-            <w:rPr>
-              <w:rFonts w:asciiTheme="minorHAnsi" w:eastAsiaTheme="minorEastAsia" w:hAnsiTheme="minorHAnsi" w:cstheme="minorBidi"/>
-              <w:b w:val="0"/>
-              <w:bCs w:val="0"/>
-              <w:noProof/>
-              <w:color w:val="auto"/>
-              <w:sz w:val="22"/>
-              <w:szCs w:val="22"/>
-              <w:lang w:eastAsia="nl-NL"/>
-            </w:rPr>
-          </w:pPr>
-          <w:r>
-            <w:rPr>
-              <w:noProof/>
-            </w:rPr>
-            <w:t>3</w:t>
-          </w:r>
-          <w:r>
-            <w:rPr>
-              <w:rFonts w:asciiTheme="minorHAnsi" w:eastAsiaTheme="minorEastAsia" w:hAnsiTheme="minorHAnsi" w:cstheme="minorBidi"/>
-              <w:b w:val="0"/>
-              <w:bCs w:val="0"/>
-              <w:noProof/>
-              <w:color w:val="auto"/>
-              <w:sz w:val="22"/>
-              <w:szCs w:val="22"/>
-              <w:lang w:eastAsia="nl-NL"/>
-            </w:rPr>
-            <w:tab/>
-          </w:r>
-          <w:r>
-            <w:rPr>
-              <w:noProof/>
-            </w:rPr>
-            <w:t>Etc.</w:t>
-          </w:r>
-          <w:r>
-            <w:rPr>
-              <w:noProof/>
-            </w:rPr>
-            <w:tab/>
-          </w:r>
-          <w:r>
-            <w:rPr>
-              <w:noProof/>
-            </w:rPr>
-            <w:fldChar w:fldCharType="begin"/>
-          </w:r>
-          <w:r>
-            <w:rPr>
-              <w:noProof/>
-            </w:rPr>
-            <w:instrText xml:space="preserve"> PAGEREF _Toc482954107 \h </w:instrText>
-          </w:r>
-          <w:r>
-            <w:rPr>
-              <w:noProof/>
-            </w:rPr>
-          </w:r>
-          <w:r>
-            <w:rPr>
-              <w:noProof/>
-            </w:rPr>
-            <w:fldChar w:fldCharType="separate"/>
-          </w:r>
-          <w:r>
-            <w:rPr>
-              <w:noProof/>
-            </w:rPr>
-            <w:t>7</w:t>
+            <w:t>6</w:t>
           </w:r>
           <w:r>
             <w:rPr>
@@ -2232,7 +2227,7 @@
             <w:rPr>
               <w:noProof/>
             </w:rPr>
-            <w:t>3.1</w:t>
+            <w:t>2.2</w:t>
           </w:r>
           <w:r>
             <w:rPr>
@@ -2251,7 +2246,7 @@
             <w:rPr>
               <w:noProof/>
             </w:rPr>
-            <w:t>Etc.</w:t>
+            <w:t>Koppelen met acteurs/regisseurs</w:t>
           </w:r>
           <w:r>
             <w:rPr>
@@ -2269,7 +2264,7 @@
             <w:rPr>
               <w:noProof/>
             </w:rPr>
-            <w:instrText xml:space="preserve"> PAGEREF _Toc482954108 \h </w:instrText>
+            <w:instrText xml:space="preserve"> PAGEREF _Toc483221796 \h </w:instrText>
           </w:r>
           <w:r>
             <w:rPr>
@@ -2317,7 +2312,7 @@
             <w:rPr>
               <w:noProof/>
             </w:rPr>
-            <w:t>3.1.1</w:t>
+            <w:t>2.3</w:t>
           </w:r>
           <w:r>
             <w:rPr>
@@ -2336,7 +2331,7 @@
             <w:rPr>
               <w:noProof/>
             </w:rPr>
-            <w:t>Subsub</w:t>
+            <w:t>Verhuren van een film</w:t>
           </w:r>
           <w:r>
             <w:rPr>
@@ -2354,7 +2349,7 @@
             <w:rPr>
               <w:noProof/>
             </w:rPr>
-            <w:instrText xml:space="preserve"> PAGEREF _Toc482954109 \h </w:instrText>
+            <w:instrText xml:space="preserve"> PAGEREF _Toc483221797 \h </w:instrText>
           </w:r>
           <w:r>
             <w:rPr>
@@ -2371,7 +2366,7 @@
             <w:rPr>
               <w:noProof/>
             </w:rPr>
-            <w:t>7</w:t>
+            <w:t>8</w:t>
           </w:r>
           <w:r>
             <w:rPr>
@@ -2447,11 +2442,11 @@
           <w:szCs w:val="40"/>
         </w:rPr>
       </w:pPr>
-      <w:bookmarkStart w:id="24" w:name="_Toc325353633"/>
-      <w:bookmarkStart w:id="25" w:name="_Toc188782308"/>
-      <w:bookmarkStart w:id="26" w:name="_Toc345404826"/>
-      <w:bookmarkStart w:id="27" w:name="_Toc359940146"/>
-      <w:bookmarkStart w:id="28" w:name="_Toc359947098"/>
+      <w:bookmarkStart w:id="25" w:name="_Toc325353633"/>
+      <w:bookmarkStart w:id="26" w:name="_Toc188782308"/>
+      <w:bookmarkStart w:id="27" w:name="_Toc345404826"/>
+      <w:bookmarkStart w:id="28" w:name="_Toc359940146"/>
+      <w:bookmarkStart w:id="29" w:name="_Toc359947098"/>
       <w:r>
         <w:br w:type="page"/>
       </w:r>
@@ -2464,19 +2459,19 @@
           <w:numId w:val="27"/>
         </w:numPr>
       </w:pPr>
-      <w:bookmarkStart w:id="29" w:name="_Toc482954100"/>
       <w:bookmarkStart w:id="30" w:name="_Toc188782309"/>
       <w:bookmarkStart w:id="31" w:name="_Toc345404827"/>
-      <w:bookmarkEnd w:id="24"/>
+      <w:bookmarkStart w:id="32" w:name="_Toc483221789"/>
       <w:bookmarkEnd w:id="25"/>
       <w:bookmarkEnd w:id="26"/>
       <w:bookmarkEnd w:id="27"/>
       <w:bookmarkEnd w:id="28"/>
+      <w:bookmarkEnd w:id="29"/>
       <w:r>
         <w:lastRenderedPageBreak/>
         <w:t>Introductie</w:t>
       </w:r>
-      <w:bookmarkEnd w:id="29"/>
+      <w:bookmarkEnd w:id="32"/>
     </w:p>
     <w:p>
       <w:pPr>
@@ -2488,7 +2483,15 @@
         <w:pStyle w:val="04Plattetekst"/>
       </w:pPr>
       <w:r>
-        <w:t>Dit document is een functioneel ontwerp voor het maken van een movie rental solution in Dynamics AX</w:t>
+        <w:t xml:space="preserve">Dit document is een functioneel ontwerp voor het maken van een movie </w:t>
+      </w:r>
+      <w:proofErr w:type="spellStart"/>
+      <w:r>
+        <w:t>rental</w:t>
+      </w:r>
+      <w:proofErr w:type="spellEnd"/>
+      <w:r>
+        <w:t xml:space="preserve"> solution in Dynamics AX</w:t>
       </w:r>
       <w:r>
         <w:t>.</w:t>
@@ -2496,6 +2499,17 @@
       <w:r>
         <w:t xml:space="preserve"> Het ontwerp levert perspectieven om alle aspecten van development in Dynamics AX de revue te laten passeren en biedt invalshoeken om aspecten van standaard Dynamics AX modules in te zetten ter ondersteuning van werkprocessen rondom verhuur van films. </w:t>
       </w:r>
+      <w:r>
+        <w:t xml:space="preserve">De module dient gebouwd te worden in Dynamics AX 2012 en zal na realisatie gemigreerd dienen te worden naar Dynamics 365 </w:t>
+      </w:r>
+      <w:proofErr w:type="spellStart"/>
+      <w:r>
+        <w:t>for</w:t>
+      </w:r>
+      <w:proofErr w:type="spellEnd"/>
+      <w:r>
+        <w:t xml:space="preserve"> Operations.</w:t>
+      </w:r>
     </w:p>
     <w:p>
       <w:pPr>
@@ -2506,15 +2520,15 @@
       <w:pPr>
         <w:pStyle w:val="0211Subkop"/>
       </w:pPr>
-      <w:bookmarkStart w:id="32" w:name="_Toc482954101"/>
       <w:bookmarkStart w:id="33" w:name="_Toc188782310"/>
       <w:bookmarkStart w:id="34" w:name="_Toc345404828"/>
+      <w:bookmarkStart w:id="35" w:name="_Toc483221790"/>
       <w:bookmarkEnd w:id="30"/>
       <w:bookmarkEnd w:id="31"/>
       <w:r>
         <w:t>Filmoverzicht</w:t>
       </w:r>
-      <w:bookmarkEnd w:id="32"/>
+      <w:bookmarkEnd w:id="35"/>
     </w:p>
     <w:p>
       <w:pPr>
@@ -2539,12 +2553,12 @@
       <w:pPr>
         <w:pStyle w:val="0211Subkop"/>
       </w:pPr>
-      <w:bookmarkStart w:id="35" w:name="_Toc482954102"/>
       <w:bookmarkStart w:id="36" w:name="_Toc359947100"/>
+      <w:bookmarkStart w:id="37" w:name="_Toc483221791"/>
       <w:r>
         <w:t>Koppelen met acteurs/regisseurs</w:t>
       </w:r>
-      <w:bookmarkEnd w:id="35"/>
+      <w:bookmarkEnd w:id="37"/>
       <w:r>
         <w:t xml:space="preserve"> </w:t>
       </w:r>
@@ -2556,7 +2570,7 @@
       <w:pPr>
         <w:pStyle w:val="04Plattetekst"/>
       </w:pPr>
-      <w:bookmarkStart w:id="37" w:name="_Toc345404829"/>
+      <w:bookmarkStart w:id="38" w:name="_Toc345404829"/>
       <w:r>
         <w:t>Het doel van het tweede deel van het functioneel ontwerp is het integreren met het standaard Dynamics AX adresboek om persoonsgegevens vast te leggen en om deze personen vervolgens op te kunnen voeren als acteur/actrice/regisseur/regisseuse op de films in het filmoverzicht. Het moet met dit onderdeel mogelijk zijn om op basis van de naam van een persoon een overzicht te kunnen geven van de films waaraan hij/zij actief meegewerkt heeft</w:t>
       </w:r>
@@ -2570,94 +2584,121 @@
       <w:pPr>
         <w:pStyle w:val="0211Subkop"/>
       </w:pPr>
-      <w:bookmarkStart w:id="38" w:name="_Toc482954103"/>
+      <w:bookmarkStart w:id="39" w:name="_Toc483221792"/>
       <w:r>
         <w:t>V</w:t>
       </w:r>
       <w:r>
         <w:t>erhuren van een film</w:t>
       </w:r>
+      <w:bookmarkEnd w:id="39"/>
+    </w:p>
+    <w:p>
+      <w:pPr>
+        <w:pStyle w:val="04Plattetekst"/>
+      </w:pPr>
+      <w:r>
+        <w:t>Het doel van het derde deel van het functioneel ontwerp is om het verhuren van een film te realiseren.</w:t>
+      </w:r>
+      <w:r>
+        <w:t xml:space="preserve"> </w:t>
+      </w:r>
+      <w:r>
+        <w:t>Een film(stream) kan in verschillende kwaliteiten (SD/HD/4K) aangeboden worden aan een klant en een film heeft een bepaalde actuele populariteit. Om dit te realiseren gaan we integreren met de standaard Dynamics AX verkoopmodule en productgegevensbeheermodule.</w:t>
+      </w:r>
+      <w:bookmarkStart w:id="40" w:name="_Toc360044547"/>
       <w:bookmarkEnd w:id="38"/>
     </w:p>
     <w:p>
       <w:pPr>
         <w:pStyle w:val="04Plattetekst"/>
       </w:pPr>
-      <w:r>
-        <w:t>Het doel van het derde deel van het functioneel ontwerp is om het verhuren van een film te realiseren.</w:t>
-      </w:r>
+    </w:p>
+    <w:p>
+      <w:pPr>
+        <w:pStyle w:val="0211Subkop"/>
+      </w:pPr>
+      <w:bookmarkStart w:id="41" w:name="_Toc483221793"/>
+      <w:r>
+        <w:t>Versturen van een huurfactuur</w:t>
+      </w:r>
+      <w:bookmarkEnd w:id="41"/>
       <w:r>
         <w:t xml:space="preserve"> </w:t>
       </w:r>
-      <w:r>
-        <w:t>Een film(stream) kan in verschillende kwaliteiten (SD/HD/4K) aangeboden worden aan een klant en een film heeft een bepaalde actuele populariteit. Om dit te realiseren gaan we integreren met de standaard Dynamics AX verkoopmodule en productgegevensbeheermodule.</w:t>
-      </w:r>
-      <w:bookmarkStart w:id="39" w:name="_Toc360044547"/>
-      <w:bookmarkEnd w:id="37"/>
     </w:p>
     <w:p>
       <w:pPr>
         <w:pStyle w:val="04Plattetekst"/>
       </w:pPr>
-    </w:p>
-    <w:p>
-      <w:pPr>
-        <w:pStyle w:val="0211Subkop"/>
-      </w:pPr>
-      <w:bookmarkStart w:id="40" w:name="_Toc482954104"/>
-      <w:r>
-        <w:t>Versturen van een huurfactuur</w:t>
-      </w:r>
+      <w:r>
+        <w:t>Iedere maand dient een klant een factuur te ontvangen voor alle films die hij/zij gehuurd heeft. De klant moet op de factuur kunnen zien welke films hij gehuurd heeft en op welke dag dat was.</w:t>
+      </w:r>
+    </w:p>
+    <w:p>
+      <w:pPr>
+        <w:pStyle w:val="04Plattetekst"/>
+      </w:pPr>
+      <w:r>
+        <w:br w:type="page"/>
+      </w:r>
+    </w:p>
+    <w:p>
+      <w:pPr>
+        <w:pStyle w:val="011Kop"/>
+      </w:pPr>
+      <w:bookmarkStart w:id="42" w:name="_Toc483221794"/>
       <w:bookmarkEnd w:id="40"/>
+      <w:proofErr w:type="gramStart"/>
+      <w:r>
+        <w:lastRenderedPageBreak/>
+        <w:t>Implementatie</w:t>
+      </w:r>
+      <w:proofErr w:type="gramEnd"/>
       <w:r>
         <w:t xml:space="preserve"> </w:t>
       </w:r>
+      <w:proofErr w:type="spellStart"/>
+      <w:r>
+        <w:t>rental</w:t>
+      </w:r>
+      <w:proofErr w:type="spellEnd"/>
+      <w:r>
+        <w:t xml:space="preserve"> solution</w:t>
+      </w:r>
+      <w:bookmarkEnd w:id="42"/>
     </w:p>
     <w:p>
       <w:pPr>
         <w:pStyle w:val="04Plattetekst"/>
       </w:pPr>
-      <w:r>
-        <w:t>Iedere maand dient een klant een factuur te ontvangen voor alle films die hij/zij gehuurd heeft. De klant moet op de factuur kunnen zien welke films hij gehuurd heeft en op welke dag dat was.</w:t>
-      </w:r>
     </w:p>
     <w:p>
       <w:pPr>
         <w:pStyle w:val="04Plattetekst"/>
       </w:pPr>
-      <w:r>
-        <w:br w:type="page"/>
-      </w:r>
-    </w:p>
-    <w:p>
-      <w:pPr>
-        <w:pStyle w:val="011Kop"/>
-      </w:pPr>
-      <w:bookmarkStart w:id="41" w:name="_Toc482954105"/>
-      <w:bookmarkEnd w:id="39"/>
-      <w:r>
-        <w:lastRenderedPageBreak/>
-        <w:t>Filmoverzicht</w:t>
-      </w:r>
-      <w:bookmarkEnd w:id="41"/>
-    </w:p>
-    <w:p>
-      <w:pPr>
-        <w:pStyle w:val="04Plattetekst"/>
-      </w:pPr>
-    </w:p>
-    <w:p>
-      <w:pPr>
-        <w:pStyle w:val="04Plattetekst"/>
-      </w:pPr>
-      <w:bookmarkStart w:id="42" w:name="_Toc231790121"/>
-      <w:bookmarkStart w:id="43" w:name="_Toc231790125"/>
-      <w:bookmarkStart w:id="44" w:name="_Toc231790123"/>
-      <w:r>
-        <w:t>We gaan in dit onderdeel van het functioneel ontwerp aan de slag om een nieuwe module toe te voegen aan Dynamics AX, genaamd de Movie Rental Solution. Dit houdt in dat deze module benaderbaar moet zijn vanuit het hoofdmenu van Dynamics AX</w:t>
-      </w:r>
-      <w:r>
-        <w:t xml:space="preserve"> net als bijvoorbeeld "Sales &amp; Marketing".</w:t>
+      <w:bookmarkStart w:id="43" w:name="_Toc231790121"/>
+      <w:bookmarkStart w:id="44" w:name="_Toc231790125"/>
+      <w:bookmarkStart w:id="45" w:name="_Toc231790123"/>
+      <w:r>
+        <w:t xml:space="preserve">We gaan in dit onderdeel van het functioneel ontwerp aan de slag om een nieuwe module toe te voegen aan Dynamics AX, genaamd de Movie </w:t>
+      </w:r>
+      <w:proofErr w:type="spellStart"/>
+      <w:r>
+        <w:t>Rental</w:t>
+      </w:r>
+      <w:proofErr w:type="spellEnd"/>
+      <w:r>
+        <w:t xml:space="preserve"> Solution. Dit houdt in dat deze module benaderbaar moet zijn vanuit het hoofdmenu van Dynamics AX</w:t>
+      </w:r>
+      <w:r>
+        <w:t xml:space="preserve"> net </w:t>
+      </w:r>
+      <w:r>
+        <w:t>zo</w:t>
+      </w:r>
+      <w:r>
+        <w:t>als bijvoorbeeld "Sales &amp; Marketing".</w:t>
       </w:r>
     </w:p>
     <w:p>
@@ -2718,11 +2759,28 @@
     </w:p>
     <w:p>
       <w:pPr>
+        <w:rPr>
+          <w:rFonts w:ascii="Segoe UI" w:hAnsi="Segoe UI" w:cs="ITCFranklinGothicStd-Med"/>
+          <w:b/>
+          <w:color w:val="000000"/>
+          <w:sz w:val="20"/>
+          <w:szCs w:val="32"/>
+        </w:rPr>
+      </w:pPr>
+      <w:r>
+        <w:br w:type="page"/>
+      </w:r>
+    </w:p>
+    <w:p>
+      <w:pPr>
         <w:pStyle w:val="0211Subkop"/>
       </w:pPr>
-      <w:r>
+      <w:bookmarkStart w:id="46" w:name="_Toc483221795"/>
+      <w:r>
+        <w:lastRenderedPageBreak/>
         <w:t>Onderhoud films</w:t>
       </w:r>
+      <w:bookmarkEnd w:id="46"/>
     </w:p>
     <w:p>
       <w:pPr>
@@ -2741,10 +2799,26 @@
         <w:t>(CRUD</w:t>
       </w:r>
       <w:r>
-        <w:t>, create/read/update/delete).</w:t>
-      </w:r>
-      <w:r>
-        <w:t xml:space="preserve"> Van een film dienen de volgende gegevens vastgelegd te worden:</w:t>
+        <w:t xml:space="preserve">, </w:t>
+      </w:r>
+      <w:proofErr w:type="spellStart"/>
+      <w:r>
+        <w:t>create</w:t>
+      </w:r>
+      <w:proofErr w:type="spellEnd"/>
+      <w:r>
+        <w:t>/</w:t>
+      </w:r>
+      <w:proofErr w:type="spellStart"/>
+      <w:r>
+        <w:t>read</w:t>
+      </w:r>
+      <w:proofErr w:type="spellEnd"/>
+      <w:r>
+        <w:t>/update/delete).</w:t>
+      </w:r>
+      <w:r>
+        <w:t xml:space="preserve"> </w:t>
       </w:r>
     </w:p>
     <w:p>
@@ -2801,6 +2875,49 @@
     </w:p>
     <w:p>
       <w:pPr>
+        <w:ind w:left="0" w:firstLine="0"/>
+      </w:pPr>
+    </w:p>
+    <w:p>
+      <w:pPr>
+        <w:ind w:left="0" w:firstLine="0"/>
+        <w:rPr>
+          <w:rFonts w:ascii="Segoe UI" w:hAnsi="Segoe UI" w:cs="ITCFranklinGothicStd-Book"/>
+          <w:color w:val="000000"/>
+          <w:sz w:val="20"/>
+          <w:szCs w:val="20"/>
+        </w:rPr>
+      </w:pPr>
+      <w:r>
+        <w:rPr>
+          <w:rFonts w:ascii="Segoe UI" w:hAnsi="Segoe UI" w:cs="ITCFranklinGothicStd-Book"/>
+          <w:color w:val="000000"/>
+          <w:sz w:val="20"/>
+          <w:szCs w:val="20"/>
+        </w:rPr>
+        <w:t>Van een film dienen</w:t>
+      </w:r>
+      <w:r>
+        <w:rPr>
+          <w:rFonts w:ascii="Segoe UI" w:hAnsi="Segoe UI" w:cs="ITCFranklinGothicStd-Book"/>
+          <w:color w:val="000000"/>
+          <w:sz w:val="20"/>
+          <w:szCs w:val="20"/>
+        </w:rPr>
+        <w:t xml:space="preserve"> (minimaal)</w:t>
+      </w:r>
+      <w:r>
+        <w:rPr>
+          <w:rFonts w:ascii="Segoe UI" w:hAnsi="Segoe UI" w:cs="ITCFranklinGothicStd-Book"/>
+          <w:color w:val="000000"/>
+          <w:sz w:val="20"/>
+          <w:szCs w:val="20"/>
+        </w:rPr>
+        <w:t xml:space="preserve"> de volgende gegevens vastgelegd te worden:</w:t>
+      </w:r>
+    </w:p>
+    <w:p>
+      <w:pPr>
         <w:pStyle w:val="04Plattetekst"/>
       </w:pPr>
     </w:p>
@@ -2813,8 +2930,25 @@
         </w:numPr>
       </w:pPr>
       <w:r>
-        <w:lastRenderedPageBreak/>
         <w:t>Titel</w:t>
+      </w:r>
+      <w:r>
+        <w:t xml:space="preserve"> </w:t>
+      </w:r>
+      <w:r>
+        <w:t>(</w:t>
+      </w:r>
+      <w:r>
+        <w:t xml:space="preserve">verplicht, </w:t>
+      </w:r>
+      <w:r>
+        <w:t xml:space="preserve">maximaal </w:t>
+      </w:r>
+      <w:r>
+        <w:t>6</w:t>
+      </w:r>
+      <w:r>
+        <w:t>0 karakters)</w:t>
       </w:r>
     </w:p>
     <w:p>
@@ -2826,7 +2960,22 @@
         </w:numPr>
       </w:pPr>
       <w:r>
-        <w:t>Subtitel (optioneel)</w:t>
+        <w:t>Subtitel (optioneel</w:t>
+      </w:r>
+      <w:r>
+        <w:t xml:space="preserve">, </w:t>
+      </w:r>
+      <w:r>
+        <w:t xml:space="preserve">maximaal </w:t>
+      </w:r>
+      <w:r>
+        <w:t>10</w:t>
+      </w:r>
+      <w:r>
+        <w:t>0 karakters</w:t>
+      </w:r>
+      <w:r>
+        <w:t>)</w:t>
       </w:r>
     </w:p>
     <w:p>
@@ -2888,8 +3037,20 @@
       <w:r>
         <w:t>Rating</w:t>
       </w:r>
-      <w:bookmarkStart w:id="45" w:name="_GoBack"/>
-      <w:bookmarkEnd w:id="45"/>
+      <w:r>
+        <w:t xml:space="preserve"> (</w:t>
+      </w:r>
+      <w:proofErr w:type="spellStart"/>
+      <w:r>
+        <w:rPr>
+          <w:i/>
+        </w:rPr>
+        <w:t>x.x</w:t>
+      </w:r>
+      <w:proofErr w:type="spellEnd"/>
+      <w:r>
+        <w:t>/10)</w:t>
+      </w:r>
     </w:p>
     <w:p>
       <w:pPr>
@@ -2924,763 +3085,174 @@
       <w:pPr>
         <w:pStyle w:val="04Plattetekst"/>
       </w:pPr>
+      <w:r>
+        <w:t xml:space="preserve">In eerste instantie gaan we uit van Nederlandse gegevens; houd er in je ontwerp </w:t>
+      </w:r>
+      <w:r>
+        <w:t xml:space="preserve">echter </w:t>
+      </w:r>
+      <w:r>
+        <w:t>rekening mee dat dit overzicht in de toekomst voor meerdere landen / in meerdere talen geraadpleegd moet kunnen worden.</w:t>
+      </w:r>
+    </w:p>
+    <w:p>
+      <w:pPr>
+        <w:pStyle w:val="04Plattetekst"/>
+      </w:pPr>
+    </w:p>
+    <w:p>
+      <w:pPr>
+        <w:pStyle w:val="04Plattetekst"/>
+      </w:pPr>
+      <w:r>
+        <w:t>Het filmoverzicht dient te bestaan uit een list page waarin filmtitel, filmduur, rating, releasedatum en IMDB link te zien zijn. Via het detailformulier zijn de overige gegevens in te zien en te bewerken.</w:t>
+      </w:r>
+    </w:p>
+    <w:p>
+      <w:pPr>
+        <w:pStyle w:val="04Plattetekst"/>
+      </w:pPr>
+    </w:p>
+    <w:p>
+      <w:pPr>
+        <w:pStyle w:val="04Plattetekst"/>
+        <w:rPr>
+          <w:u w:val="single"/>
+        </w:rPr>
+      </w:pPr>
+      <w:r>
+        <w:rPr>
+          <w:u w:val="single"/>
+        </w:rPr>
+        <w:t xml:space="preserve">Nice </w:t>
+      </w:r>
+      <w:proofErr w:type="spellStart"/>
+      <w:r>
+        <w:rPr>
+          <w:u w:val="single"/>
+        </w:rPr>
+        <w:t>to</w:t>
+      </w:r>
+      <w:proofErr w:type="spellEnd"/>
+      <w:r>
+        <w:rPr>
+          <w:u w:val="single"/>
+        </w:rPr>
+        <w:t xml:space="preserve"> have</w:t>
+      </w:r>
+    </w:p>
+    <w:p>
+      <w:pPr>
+        <w:pStyle w:val="04Plattetekst"/>
+      </w:pPr>
+      <w:r>
+        <w:t xml:space="preserve">Het dient mogelijk te zijn om </w:t>
+      </w:r>
+      <w:r>
+        <w:t xml:space="preserve">de gegevens over </w:t>
+      </w:r>
+      <w:r>
+        <w:t xml:space="preserve">een film op te zoeken in </w:t>
+      </w:r>
+      <w:r>
+        <w:t xml:space="preserve">The Movie DB </w:t>
+      </w:r>
+      <w:r>
+        <w:t>op basis van zijn titel en de gewenste film vervolgens toe te voegen uit een lijst van zoekresultaten (</w:t>
+      </w:r>
       <w:hyperlink r:id="rId13" w:history="1">
         <w:r>
           <w:rPr>
             <w:rStyle w:val="Hyperlink"/>
           </w:rPr>
-          <w:t>http://www.omdbapi.com/</w:t>
+          <w:t>https://www.themoviedb.org/</w:t>
         </w:r>
       </w:hyperlink>
       <w:r>
+        <w:t>).</w:t>
+      </w:r>
+      <w:r>
+        <w:t xml:space="preserve"> Deze </w:t>
+      </w:r>
+      <w:proofErr w:type="spellStart"/>
+      <w:proofErr w:type="gramStart"/>
+      <w:r>
+        <w:t>nice</w:t>
+      </w:r>
+      <w:proofErr w:type="spellEnd"/>
+      <w:proofErr w:type="gramEnd"/>
+      <w:r>
         <w:t xml:space="preserve"> </w:t>
       </w:r>
+      <w:proofErr w:type="spellStart"/>
+      <w:r>
+        <w:t>to</w:t>
+      </w:r>
+      <w:proofErr w:type="spellEnd"/>
+      <w:r>
+        <w:t xml:space="preserve"> have kun je uitvoeren indien je de complete solution binnen 2 weken afgerond hebt.</w:t>
+      </w:r>
     </w:p>
     <w:p>
       <w:pPr>
         <w:pStyle w:val="04Plattetekst"/>
       </w:pPr>
     </w:p>
-    <w:tbl>
-      <w:tblPr>
-        <w:tblW w:w="0" w:type="auto"/>
-        <w:tblInd w:w="108" w:type="dxa"/>
-        <w:tblBorders>
-          <w:top w:val="single" w:sz="4" w:space="0" w:color="auto"/>
-          <w:left w:val="single" w:sz="4" w:space="0" w:color="auto"/>
-          <w:bottom w:val="single" w:sz="4" w:space="0" w:color="auto"/>
-          <w:right w:val="single" w:sz="4" w:space="0" w:color="auto"/>
-          <w:insideH w:val="single" w:sz="4" w:space="0" w:color="auto"/>
-          <w:insideV w:val="single" w:sz="4" w:space="0" w:color="auto"/>
-        </w:tblBorders>
-        <w:tblLook w:val="01E0" w:firstRow="1" w:lastRow="1" w:firstColumn="1" w:lastColumn="1" w:noHBand="0" w:noVBand="0"/>
-      </w:tblPr>
-      <w:tblGrid>
-        <w:gridCol w:w="621"/>
-        <w:gridCol w:w="4958"/>
-        <w:gridCol w:w="3237"/>
-      </w:tblGrid>
-      <w:tr>
-        <w:tc>
-          <w:tcPr>
-            <w:tcW w:w="621" w:type="dxa"/>
-            <w:shd w:val="clear" w:color="auto" w:fill="FFD500" w:themeFill="background2"/>
-          </w:tcPr>
-          <w:p>
-            <w:pPr>
-              <w:pStyle w:val="08Tabel-kopjes"/>
-              <w:rPr>
-                <w:color w:val="auto"/>
-              </w:rPr>
-            </w:pPr>
-            <w:r>
-              <w:rPr>
-                <w:color w:val="auto"/>
-              </w:rPr>
-              <w:t>Nr.</w:t>
-            </w:r>
-          </w:p>
-        </w:tc>
-        <w:tc>
-          <w:tcPr>
-            <w:tcW w:w="4958" w:type="dxa"/>
-            <w:shd w:val="clear" w:color="auto" w:fill="FFD500" w:themeFill="background2"/>
-          </w:tcPr>
-          <w:p>
-            <w:pPr>
-              <w:pStyle w:val="08Tabel-kopjes"/>
-              <w:rPr>
-                <w:color w:val="auto"/>
-              </w:rPr>
-            </w:pPr>
-            <w:r>
-              <w:rPr>
-                <w:color w:val="auto"/>
-              </w:rPr>
-              <w:t>Veld</w:t>
-            </w:r>
-          </w:p>
-        </w:tc>
-        <w:tc>
-          <w:tcPr>
-            <w:tcW w:w="3237" w:type="dxa"/>
-            <w:shd w:val="clear" w:color="auto" w:fill="FFD500" w:themeFill="background2"/>
-          </w:tcPr>
-          <w:p>
-            <w:pPr>
-              <w:pStyle w:val="08Tabel-kopjes"/>
-              <w:rPr>
-                <w:color w:val="auto"/>
-              </w:rPr>
-            </w:pPr>
-            <w:r>
-              <w:rPr>
-                <w:color w:val="auto"/>
-              </w:rPr>
-              <w:t>Inhoud</w:t>
-            </w:r>
-          </w:p>
-        </w:tc>
-      </w:tr>
-      <w:tr>
-        <w:tc>
-          <w:tcPr>
-            <w:tcW w:w="621" w:type="dxa"/>
-            <w:shd w:val="clear" w:color="auto" w:fill="E6E6E6" w:themeFill="text2" w:themeFillTint="33"/>
-          </w:tcPr>
-          <w:p>
-            <w:pPr>
-              <w:pStyle w:val="09Tabel-tekst"/>
-            </w:pPr>
-            <w:r>
-              <w:t>1</w:t>
-            </w:r>
-          </w:p>
-        </w:tc>
-        <w:tc>
-          <w:tcPr>
-            <w:tcW w:w="4958" w:type="dxa"/>
-          </w:tcPr>
-          <w:p>
-            <w:pPr>
-              <w:pStyle w:val="09Tabel-tekst"/>
-            </w:pPr>
-          </w:p>
-        </w:tc>
-        <w:tc>
-          <w:tcPr>
-            <w:tcW w:w="3237" w:type="dxa"/>
-          </w:tcPr>
-          <w:p>
-            <w:pPr>
-              <w:pStyle w:val="09Tabel-tekst"/>
-            </w:pPr>
-          </w:p>
-        </w:tc>
-      </w:tr>
-      <w:tr>
-        <w:tc>
-          <w:tcPr>
-            <w:tcW w:w="621" w:type="dxa"/>
-            <w:shd w:val="clear" w:color="auto" w:fill="E6E6E6" w:themeFill="text2" w:themeFillTint="33"/>
-          </w:tcPr>
-          <w:p>
-            <w:pPr>
-              <w:pStyle w:val="09Tabel-tekst"/>
-            </w:pPr>
-            <w:r>
-              <w:t>2</w:t>
-            </w:r>
-          </w:p>
-        </w:tc>
-        <w:tc>
-          <w:tcPr>
-            <w:tcW w:w="4958" w:type="dxa"/>
-          </w:tcPr>
-          <w:p>
-            <w:pPr>
-              <w:pStyle w:val="09Tabel-tekst"/>
-            </w:pPr>
-          </w:p>
-        </w:tc>
-        <w:tc>
-          <w:tcPr>
-            <w:tcW w:w="3237" w:type="dxa"/>
-          </w:tcPr>
-          <w:p>
-            <w:pPr>
-              <w:pStyle w:val="09Tabel-tekst"/>
-            </w:pPr>
-          </w:p>
-        </w:tc>
-      </w:tr>
-      <w:tr>
-        <w:tc>
-          <w:tcPr>
-            <w:tcW w:w="621" w:type="dxa"/>
-            <w:shd w:val="clear" w:color="auto" w:fill="E6E6E6" w:themeFill="text2" w:themeFillTint="33"/>
-          </w:tcPr>
-          <w:p>
-            <w:pPr>
-              <w:pStyle w:val="09Tabel-tekst"/>
-            </w:pPr>
-            <w:r>
-              <w:t>3</w:t>
-            </w:r>
-          </w:p>
-        </w:tc>
-        <w:tc>
-          <w:tcPr>
-            <w:tcW w:w="4958" w:type="dxa"/>
-          </w:tcPr>
-          <w:p>
-            <w:pPr>
-              <w:pStyle w:val="09Tabel-tekst"/>
-            </w:pPr>
-          </w:p>
-        </w:tc>
-        <w:tc>
-          <w:tcPr>
-            <w:tcW w:w="3237" w:type="dxa"/>
-          </w:tcPr>
-          <w:p>
-            <w:pPr>
-              <w:pStyle w:val="09Tabel-tekst"/>
-            </w:pPr>
-          </w:p>
-        </w:tc>
-      </w:tr>
-      <w:tr>
-        <w:tc>
-          <w:tcPr>
-            <w:tcW w:w="621" w:type="dxa"/>
-            <w:shd w:val="clear" w:color="auto" w:fill="E6E6E6" w:themeFill="text2" w:themeFillTint="33"/>
-          </w:tcPr>
-          <w:p>
-            <w:pPr>
-              <w:pStyle w:val="09Tabel-tekst"/>
-            </w:pPr>
-            <w:r>
-              <w:t>4</w:t>
-            </w:r>
-          </w:p>
-        </w:tc>
-        <w:tc>
-          <w:tcPr>
-            <w:tcW w:w="4958" w:type="dxa"/>
-          </w:tcPr>
-          <w:p>
-            <w:pPr>
-              <w:pStyle w:val="09Tabel-tekst"/>
-            </w:pPr>
-          </w:p>
-        </w:tc>
-        <w:tc>
-          <w:tcPr>
-            <w:tcW w:w="3237" w:type="dxa"/>
-          </w:tcPr>
-          <w:p>
-            <w:pPr>
-              <w:pStyle w:val="09Tabel-tekst"/>
-            </w:pPr>
-          </w:p>
-        </w:tc>
-      </w:tr>
-      <w:tr>
-        <w:tc>
-          <w:tcPr>
-            <w:tcW w:w="621" w:type="dxa"/>
-            <w:shd w:val="clear" w:color="auto" w:fill="E6E6E6" w:themeFill="text2" w:themeFillTint="33"/>
-          </w:tcPr>
-          <w:p>
-            <w:pPr>
-              <w:pStyle w:val="09Tabel-tekst"/>
-            </w:pPr>
-            <w:r>
-              <w:t>5</w:t>
-            </w:r>
-          </w:p>
-        </w:tc>
-        <w:tc>
-          <w:tcPr>
-            <w:tcW w:w="4958" w:type="dxa"/>
-          </w:tcPr>
-          <w:p>
-            <w:pPr>
-              <w:pStyle w:val="09Tabel-tekst"/>
-            </w:pPr>
-          </w:p>
-        </w:tc>
-        <w:tc>
-          <w:tcPr>
-            <w:tcW w:w="3237" w:type="dxa"/>
-          </w:tcPr>
-          <w:p>
-            <w:pPr>
-              <w:pStyle w:val="09Tabel-tekst"/>
-            </w:pPr>
-          </w:p>
-        </w:tc>
-      </w:tr>
-      <w:tr>
-        <w:tc>
-          <w:tcPr>
-            <w:tcW w:w="621" w:type="dxa"/>
-            <w:shd w:val="clear" w:color="auto" w:fill="E6E6E6" w:themeFill="text2" w:themeFillTint="33"/>
-          </w:tcPr>
-          <w:p>
-            <w:pPr>
-              <w:pStyle w:val="09Tabel-tekst"/>
-            </w:pPr>
-            <w:r>
-              <w:t>6</w:t>
-            </w:r>
-          </w:p>
-        </w:tc>
-        <w:tc>
-          <w:tcPr>
-            <w:tcW w:w="4958" w:type="dxa"/>
-          </w:tcPr>
-          <w:p>
-            <w:pPr>
-              <w:pStyle w:val="09Tabel-tekst"/>
-            </w:pPr>
-          </w:p>
-        </w:tc>
-        <w:tc>
-          <w:tcPr>
-            <w:tcW w:w="3237" w:type="dxa"/>
-          </w:tcPr>
-          <w:p>
-            <w:pPr>
-              <w:pStyle w:val="09Tabel-tekst"/>
-            </w:pPr>
-          </w:p>
-        </w:tc>
-      </w:tr>
-      <w:tr>
-        <w:tc>
-          <w:tcPr>
-            <w:tcW w:w="621" w:type="dxa"/>
-            <w:shd w:val="clear" w:color="auto" w:fill="E6E6E6" w:themeFill="text2" w:themeFillTint="33"/>
-          </w:tcPr>
-          <w:p>
-            <w:pPr>
-              <w:pStyle w:val="09Tabel-tekst"/>
-            </w:pPr>
-            <w:r>
-              <w:t>7</w:t>
-            </w:r>
-          </w:p>
-        </w:tc>
-        <w:tc>
-          <w:tcPr>
-            <w:tcW w:w="4958" w:type="dxa"/>
-          </w:tcPr>
-          <w:p>
-            <w:pPr>
-              <w:pStyle w:val="09Tabel-tekst"/>
-            </w:pPr>
-          </w:p>
-        </w:tc>
-        <w:tc>
-          <w:tcPr>
-            <w:tcW w:w="3237" w:type="dxa"/>
-          </w:tcPr>
-          <w:p>
-            <w:pPr>
-              <w:pStyle w:val="09Tabel-tekst"/>
-            </w:pPr>
-          </w:p>
-        </w:tc>
-      </w:tr>
-      <w:tr>
-        <w:tc>
-          <w:tcPr>
-            <w:tcW w:w="621" w:type="dxa"/>
-            <w:shd w:val="clear" w:color="auto" w:fill="E6E6E6" w:themeFill="text2" w:themeFillTint="33"/>
-          </w:tcPr>
-          <w:p>
-            <w:pPr>
-              <w:pStyle w:val="09Tabel-tekst"/>
-            </w:pPr>
-            <w:r>
-              <w:t>8</w:t>
-            </w:r>
-          </w:p>
-        </w:tc>
-        <w:tc>
-          <w:tcPr>
-            <w:tcW w:w="4958" w:type="dxa"/>
-          </w:tcPr>
-          <w:p>
-            <w:pPr>
-              <w:pStyle w:val="09Tabel-tekst"/>
-            </w:pPr>
-          </w:p>
-        </w:tc>
-        <w:tc>
-          <w:tcPr>
-            <w:tcW w:w="3237" w:type="dxa"/>
-          </w:tcPr>
-          <w:p>
-            <w:pPr>
-              <w:pStyle w:val="09Tabel-tekst"/>
-            </w:pPr>
-          </w:p>
-        </w:tc>
-      </w:tr>
-      <w:tr>
-        <w:tc>
-          <w:tcPr>
-            <w:tcW w:w="621" w:type="dxa"/>
-            <w:shd w:val="clear" w:color="auto" w:fill="E6E6E6" w:themeFill="text2" w:themeFillTint="33"/>
-          </w:tcPr>
-          <w:p>
-            <w:pPr>
-              <w:pStyle w:val="09Tabel-tekst"/>
-            </w:pPr>
-            <w:r>
-              <w:t>9</w:t>
-            </w:r>
-          </w:p>
-        </w:tc>
-        <w:tc>
-          <w:tcPr>
-            <w:tcW w:w="4958" w:type="dxa"/>
-          </w:tcPr>
-          <w:p>
-            <w:pPr>
-              <w:pStyle w:val="09Tabel-tekst"/>
-            </w:pPr>
-          </w:p>
-        </w:tc>
-        <w:tc>
-          <w:tcPr>
-            <w:tcW w:w="3237" w:type="dxa"/>
-          </w:tcPr>
-          <w:p>
-            <w:pPr>
-              <w:pStyle w:val="09Tabel-tekst"/>
-            </w:pPr>
-          </w:p>
-        </w:tc>
-      </w:tr>
-      <w:tr>
-        <w:tc>
-          <w:tcPr>
-            <w:tcW w:w="621" w:type="dxa"/>
-            <w:shd w:val="clear" w:color="auto" w:fill="E6E6E6" w:themeFill="text2" w:themeFillTint="33"/>
-          </w:tcPr>
-          <w:p>
-            <w:pPr>
-              <w:pStyle w:val="09Tabel-tekst"/>
-            </w:pPr>
-            <w:r>
-              <w:t>10</w:t>
-            </w:r>
-          </w:p>
-        </w:tc>
-        <w:tc>
-          <w:tcPr>
-            <w:tcW w:w="4958" w:type="dxa"/>
-          </w:tcPr>
-          <w:p>
-            <w:pPr>
-              <w:pStyle w:val="09Tabel-tekst"/>
-            </w:pPr>
-          </w:p>
-        </w:tc>
-        <w:tc>
-          <w:tcPr>
-            <w:tcW w:w="3237" w:type="dxa"/>
-          </w:tcPr>
-          <w:p>
-            <w:pPr>
-              <w:pStyle w:val="09Tabel-tekst"/>
-            </w:pPr>
-          </w:p>
-        </w:tc>
-      </w:tr>
-    </w:tbl>
-    <w:p>
-      <w:pPr>
-        <w:pStyle w:val="04Plattetekst"/>
-      </w:pPr>
-    </w:p>
-    <w:tbl>
-      <w:tblPr>
-        <w:tblStyle w:val="TableGrid"/>
-        <w:tblW w:w="0" w:type="auto"/>
-        <w:tblInd w:w="108" w:type="dxa"/>
-        <w:tblLook w:val="04A0" w:firstRow="1" w:lastRow="0" w:firstColumn="1" w:lastColumn="0" w:noHBand="0" w:noVBand="1"/>
-      </w:tblPr>
-      <w:tblGrid>
-        <w:gridCol w:w="2873"/>
-        <w:gridCol w:w="2968"/>
-        <w:gridCol w:w="2975"/>
-      </w:tblGrid>
-      <w:tr>
-        <w:tc>
-          <w:tcPr>
-            <w:tcW w:w="2916" w:type="dxa"/>
-            <w:shd w:val="clear" w:color="auto" w:fill="FFD500" w:themeFill="background2"/>
-          </w:tcPr>
-          <w:p>
-            <w:pPr>
-              <w:pStyle w:val="08Tabel-kopjes"/>
-              <w:rPr>
-                <w:color w:val="auto"/>
-              </w:rPr>
-            </w:pPr>
-            <w:r>
-              <w:rPr>
-                <w:color w:val="auto"/>
-              </w:rPr>
-              <w:t>Onderwerp</w:t>
-            </w:r>
-          </w:p>
-        </w:tc>
-        <w:tc>
-          <w:tcPr>
-            <w:tcW w:w="3025" w:type="dxa"/>
-            <w:shd w:val="clear" w:color="auto" w:fill="FFD500" w:themeFill="background2"/>
-          </w:tcPr>
-          <w:p>
-            <w:pPr>
-              <w:pStyle w:val="08Tabel-kopjes"/>
-              <w:rPr>
-                <w:color w:val="auto"/>
-              </w:rPr>
-            </w:pPr>
-            <w:r>
-              <w:rPr>
-                <w:color w:val="auto"/>
-              </w:rPr>
-              <w:t>Actie</w:t>
-            </w:r>
-          </w:p>
-        </w:tc>
-        <w:tc>
-          <w:tcPr>
-            <w:tcW w:w="3025" w:type="dxa"/>
-            <w:shd w:val="clear" w:color="auto" w:fill="FFD500" w:themeFill="background2"/>
-          </w:tcPr>
-          <w:p>
-            <w:pPr>
-              <w:pStyle w:val="08Tabel-kopjes"/>
-              <w:rPr>
-                <w:color w:val="auto"/>
-              </w:rPr>
-            </w:pPr>
-            <w:r>
-              <w:rPr>
-                <w:color w:val="auto"/>
-              </w:rPr>
-              <w:t>Deadline</w:t>
-            </w:r>
-          </w:p>
-        </w:tc>
-      </w:tr>
-      <w:tr>
-        <w:tc>
-          <w:tcPr>
-            <w:tcW w:w="2916" w:type="dxa"/>
-            <w:shd w:val="clear" w:color="auto" w:fill="E6E6E6" w:themeFill="text2" w:themeFillTint="33"/>
-          </w:tcPr>
-          <w:p>
-            <w:pPr>
-              <w:pStyle w:val="09Tabel-tekst"/>
-            </w:pPr>
-            <w:r>
-              <w:t>Fase 1</w:t>
-            </w:r>
-          </w:p>
-        </w:tc>
-        <w:tc>
-          <w:tcPr>
-            <w:tcW w:w="3025" w:type="dxa"/>
-            <w:shd w:val="clear" w:color="auto" w:fill="E6E6E6" w:themeFill="text2" w:themeFillTint="33"/>
-          </w:tcPr>
-          <w:p>
-            <w:pPr>
-              <w:pStyle w:val="09Tabel-tekst"/>
-            </w:pPr>
-          </w:p>
-        </w:tc>
-        <w:tc>
-          <w:tcPr>
-            <w:tcW w:w="3025" w:type="dxa"/>
-            <w:shd w:val="clear" w:color="auto" w:fill="E6E6E6" w:themeFill="text2" w:themeFillTint="33"/>
-          </w:tcPr>
-          <w:p>
-            <w:pPr>
-              <w:pStyle w:val="09Tabel-tekst"/>
-            </w:pPr>
-          </w:p>
-        </w:tc>
-      </w:tr>
-      <w:tr>
-        <w:tc>
-          <w:tcPr>
-            <w:tcW w:w="2916" w:type="dxa"/>
-          </w:tcPr>
-          <w:p>
-            <w:pPr>
-              <w:pStyle w:val="09Tabel-tekst"/>
-            </w:pPr>
-          </w:p>
-        </w:tc>
-        <w:tc>
-          <w:tcPr>
-            <w:tcW w:w="3025" w:type="dxa"/>
-          </w:tcPr>
-          <w:p>
-            <w:pPr>
-              <w:pStyle w:val="09Tabel-tekst"/>
-            </w:pPr>
-          </w:p>
-        </w:tc>
-        <w:tc>
-          <w:tcPr>
-            <w:tcW w:w="3025" w:type="dxa"/>
-          </w:tcPr>
-          <w:p>
-            <w:pPr>
-              <w:pStyle w:val="09Tabel-tekst"/>
-            </w:pPr>
-          </w:p>
-        </w:tc>
-      </w:tr>
-      <w:tr>
-        <w:tc>
-          <w:tcPr>
-            <w:tcW w:w="2916" w:type="dxa"/>
-          </w:tcPr>
-          <w:p>
-            <w:pPr>
-              <w:pStyle w:val="09Tabel-tekst"/>
-            </w:pPr>
-          </w:p>
-        </w:tc>
-        <w:tc>
-          <w:tcPr>
-            <w:tcW w:w="3025" w:type="dxa"/>
-          </w:tcPr>
-          <w:p>
-            <w:pPr>
-              <w:pStyle w:val="09Tabel-tekst"/>
-            </w:pPr>
-          </w:p>
-        </w:tc>
-        <w:tc>
-          <w:tcPr>
-            <w:tcW w:w="3025" w:type="dxa"/>
-          </w:tcPr>
-          <w:p>
-            <w:pPr>
-              <w:pStyle w:val="09Tabel-tekst"/>
-            </w:pPr>
-          </w:p>
-        </w:tc>
-      </w:tr>
-      <w:tr>
-        <w:tc>
-          <w:tcPr>
-            <w:tcW w:w="2916" w:type="dxa"/>
-            <w:shd w:val="clear" w:color="auto" w:fill="E6E6E6" w:themeFill="text2" w:themeFillTint="33"/>
-          </w:tcPr>
-          <w:p>
-            <w:pPr>
-              <w:pStyle w:val="09Tabel-tekst"/>
-            </w:pPr>
-            <w:r>
-              <w:t>Fase 2</w:t>
-            </w:r>
-          </w:p>
-        </w:tc>
-        <w:tc>
-          <w:tcPr>
-            <w:tcW w:w="3025" w:type="dxa"/>
-            <w:shd w:val="clear" w:color="auto" w:fill="E6E6E6" w:themeFill="text2" w:themeFillTint="33"/>
-          </w:tcPr>
-          <w:p>
-            <w:pPr>
-              <w:pStyle w:val="09Tabel-tekst"/>
-            </w:pPr>
-          </w:p>
-        </w:tc>
-        <w:tc>
-          <w:tcPr>
-            <w:tcW w:w="3025" w:type="dxa"/>
-            <w:shd w:val="clear" w:color="auto" w:fill="E6E6E6" w:themeFill="text2" w:themeFillTint="33"/>
-          </w:tcPr>
-          <w:p>
-            <w:pPr>
-              <w:pStyle w:val="09Tabel-tekst"/>
-            </w:pPr>
-          </w:p>
-        </w:tc>
-      </w:tr>
-      <w:tr>
-        <w:tc>
-          <w:tcPr>
-            <w:tcW w:w="2916" w:type="dxa"/>
-          </w:tcPr>
-          <w:p>
-            <w:pPr>
-              <w:pStyle w:val="09Tabel-tekst"/>
-            </w:pPr>
-          </w:p>
-        </w:tc>
-        <w:tc>
-          <w:tcPr>
-            <w:tcW w:w="3025" w:type="dxa"/>
-          </w:tcPr>
-          <w:p>
-            <w:pPr>
-              <w:pStyle w:val="09Tabel-tekst"/>
-            </w:pPr>
-          </w:p>
-        </w:tc>
-        <w:tc>
-          <w:tcPr>
-            <w:tcW w:w="3025" w:type="dxa"/>
-          </w:tcPr>
-          <w:p>
-            <w:pPr>
-              <w:pStyle w:val="09Tabel-tekst"/>
-            </w:pPr>
-          </w:p>
-        </w:tc>
-      </w:tr>
-    </w:tbl>
-    <w:p>
-      <w:pPr>
-        <w:pStyle w:val="04Plattetekst"/>
-      </w:pPr>
-    </w:p>
-    <w:p>
-      <w:pPr>
-        <w:pStyle w:val="04Plattetekst"/>
-      </w:pPr>
-    </w:p>
-    <w:p>
-      <w:pPr>
-        <w:rPr>
-          <w:rFonts w:ascii="Franklin Gothic Book" w:hAnsi="Franklin Gothic Book" w:cs="ITCFranklinGothicStd-Book"/>
-          <w:color w:val="000000"/>
-          <w:sz w:val="20"/>
-          <w:szCs w:val="20"/>
-        </w:rPr>
-      </w:pPr>
-      <w:r>
-        <w:br w:type="page"/>
-      </w:r>
-    </w:p>
-    <w:p>
-      <w:pPr>
-        <w:pStyle w:val="04Plattetekst"/>
-      </w:pPr>
-      <w:r>
-        <w:lastRenderedPageBreak/>
-        <w:t>Welke stijlen selecteer je en waarvoor:</w:t>
-      </w:r>
-    </w:p>
-    <w:p>
-      <w:pPr>
-        <w:pStyle w:val="04Plattetekst"/>
-      </w:pPr>
-    </w:p>
-    <w:p>
-      <w:pPr>
-        <w:rPr>
-          <w:rFonts w:ascii="Franklin Gothic Book" w:hAnsi="Franklin Gothic Book" w:cs="ITCFranklinGothicStd-Med"/>
+    <w:p>
+      <w:pPr>
+        <w:rPr>
+          <w:rFonts w:ascii="Segoe UI" w:hAnsi="Segoe UI" w:cs="ITCFranklinGothicStd-Med"/>
           <w:b/>
           <w:color w:val="000000"/>
           <w:sz w:val="20"/>
-          <w:szCs w:val="20"/>
-        </w:rPr>
+          <w:szCs w:val="32"/>
+        </w:rPr>
+      </w:pPr>
+      <w:r>
+        <w:br w:type="page"/>
+      </w:r>
+    </w:p>
+    <w:p>
+      <w:pPr>
+        <w:pStyle w:val="0211Subkop"/>
+      </w:pPr>
+      <w:bookmarkStart w:id="47" w:name="_Toc483221796"/>
+      <w:r>
+        <w:lastRenderedPageBreak/>
+        <w:t>Koppelen met acteurs/regisseurs</w:t>
+      </w:r>
+      <w:bookmarkEnd w:id="47"/>
+    </w:p>
+    <w:p>
+      <w:pPr>
+        <w:pStyle w:val="04Plattetekst"/>
+      </w:pPr>
+    </w:p>
+    <w:p>
+      <w:pPr>
+        <w:pStyle w:val="04Plattetekst"/>
+      </w:pPr>
+      <w:r>
+        <w:t>Het moet</w:t>
+      </w:r>
+      <w:r>
+        <w:t xml:space="preserve"> mogelijk gaan zijn om acteurs en regisseurs vast te leggen bij een film. We gaan hierbij gebruik maken van het</w:t>
+      </w:r>
+      <w:r>
+        <w:t xml:space="preserve"> </w:t>
+      </w:r>
+      <w:r>
+        <w:t>adresboek:</w:t>
+      </w:r>
+    </w:p>
+    <w:p>
+      <w:pPr>
+        <w:pStyle w:val="04Plattetekst"/>
+      </w:pPr>
+    </w:p>
+    <w:p>
+      <w:pPr>
+        <w:pStyle w:val="04Plattetekst"/>
       </w:pPr>
       <w:r>
         <w:rPr>
@@ -3688,10 +3260,10 @@
           <w:lang w:eastAsia="nl-NL"/>
         </w:rPr>
         <w:drawing>
-          <wp:inline distT="0" distB="0" distL="0" distR="0" wp14:anchorId="4DEE4182" wp14:editId="4854004D">
-            <wp:extent cx="5673090" cy="1516885"/>
-            <wp:effectExtent l="0" t="0" r="3810" b="7620"/>
-            <wp:docPr id="1" name="Picture 1"/>
+          <wp:inline distT="0" distB="0" distL="0" distR="0" wp14:anchorId="7B44476E" wp14:editId="56365178">
+            <wp:extent cx="5673090" cy="3190875"/>
+            <wp:effectExtent l="0" t="0" r="3810" b="9525"/>
+            <wp:docPr id="7" name="Picture 7"/>
             <wp:cNvGraphicFramePr>
               <a:graphicFrameLocks xmlns:a="http://schemas.openxmlformats.org/drawingml/2006/main" noChangeAspect="1"/>
             </wp:cNvGraphicFramePr>
@@ -3699,7 +3271,7 @@
               <a:graphicData uri="http://schemas.openxmlformats.org/drawingml/2006/picture">
                 <pic:pic xmlns:pic="http://schemas.openxmlformats.org/drawingml/2006/picture">
                   <pic:nvPicPr>
-                    <pic:cNvPr id="0" name=""/>
+                    <pic:cNvPr id="1" name=""/>
                     <pic:cNvPicPr/>
                   </pic:nvPicPr>
                   <pic:blipFill>
@@ -3711,7 +3283,7 @@
                   <pic:spPr>
                     <a:xfrm>
                       <a:off x="0" y="0"/>
-                      <a:ext cx="5673090" cy="1516885"/>
+                      <a:ext cx="5673090" cy="3190875"/>
                     </a:xfrm>
                     <a:prstGeom prst="rect">
                       <a:avLst/>
@@ -3724,16 +3296,210 @@
         </w:drawing>
       </w:r>
     </w:p>
-    <w:bookmarkEnd w:id="42"/>
-    <w:bookmarkEnd w:id="43"/>
-    <w:bookmarkEnd w:id="44"/>
     <w:p>
       <w:pPr>
         <w:pStyle w:val="04Plattetekst"/>
       </w:pPr>
-      <w:r>
-        <w:t>Uitvergroot:</w:t>
-      </w:r>
+    </w:p>
+    <w:p>
+      <w:pPr>
+        <w:pStyle w:val="04Plattetekst"/>
+      </w:pPr>
+      <w:r>
+        <w:t xml:space="preserve">De NAW-gegevens (Naam, Adres, Woonplaats) van een persoon mogen </w:t>
+      </w:r>
+      <w:r>
+        <w:t xml:space="preserve">(in principe) </w:t>
+      </w:r>
+      <w:r>
+        <w:t xml:space="preserve">slechts éénmalig in Dynamics AX vastgelegd worden; dit dient gerealiseerd te worden door de gebruiker op basis van de naam van een persoon te laten controleren of deze persoon reeds bekend is voordat hij/zij als </w:t>
+      </w:r>
+      <w:r>
+        <w:t>een nieuwe persoon opgevoerd mag worden</w:t>
+      </w:r>
+      <w:r>
+        <w:t>.</w:t>
+      </w:r>
+    </w:p>
+    <w:p>
+      <w:pPr>
+        <w:pStyle w:val="04Plattetekst"/>
+      </w:pPr>
+    </w:p>
+    <w:p>
+      <w:pPr>
+        <w:pStyle w:val="04Plattetekst"/>
+      </w:pPr>
+      <w:r>
+        <w:t xml:space="preserve">Binnen de module dient het mogelijk te zijn om </w:t>
+      </w:r>
+      <w:proofErr w:type="spellStart"/>
+      <w:r>
+        <w:t>regisseuts</w:t>
+      </w:r>
+      <w:r>
+        <w:t>een</w:t>
+      </w:r>
+      <w:proofErr w:type="spellEnd"/>
+      <w:r>
+        <w:t xml:space="preserve"> overzicht te krijgen van alle regisseurs en acteurs. Gebruik een vergelijkbare technische constructie als </w:t>
+      </w:r>
+    </w:p>
+    <w:p>
+      <w:pPr>
+        <w:pStyle w:val="04Plattetekst"/>
+      </w:pPr>
+    </w:p>
+    <w:p>
+      <w:pPr>
+        <w:pStyle w:val="04Plattetekst"/>
+      </w:pPr>
+      <w:r>
+        <w:t xml:space="preserve">Het </w:t>
+      </w:r>
+      <w:r>
+        <w:t xml:space="preserve">moet mogelijk worden om </w:t>
+      </w:r>
+      <w:r>
+        <w:t xml:space="preserve">de regisseur en </w:t>
+      </w:r>
+      <w:r>
+        <w:t>één of meer acteurs/regisseurs te koppelen aan een film.</w:t>
+      </w:r>
+      <w:r>
+        <w:t xml:space="preserve"> In het de</w:t>
+      </w:r>
+      <w:r>
+        <w:t>tailoverzicht van een fil</w:t>
+      </w:r>
+      <w:bookmarkStart w:id="48" w:name="_GoBack"/>
+      <w:bookmarkEnd w:id="48"/>
+      <w:r>
+        <w:t>m dien</w:t>
+      </w:r>
+      <w:r>
+        <w:t>t</w:t>
+      </w:r>
+      <w:r>
+        <w:t xml:space="preserve"> </w:t>
+      </w:r>
+      <w:r>
+        <w:t xml:space="preserve">een </w:t>
+      </w:r>
+      <w:proofErr w:type="spellStart"/>
+      <w:r>
+        <w:t>fast</w:t>
+      </w:r>
+      <w:proofErr w:type="spellEnd"/>
+      <w:r>
+        <w:t xml:space="preserve"> tab </w:t>
+      </w:r>
+      <w:r>
+        <w:t xml:space="preserve">met </w:t>
+      </w:r>
+      <w:proofErr w:type="spellStart"/>
+      <w:r>
+        <w:t>grid</w:t>
+      </w:r>
+      <w:proofErr w:type="spellEnd"/>
+      <w:r>
+        <w:t xml:space="preserve"> </w:t>
+      </w:r>
+      <w:r>
+        <w:t>toeg</w:t>
+      </w:r>
+      <w:r>
+        <w:t>evoegd te worden waarin de acteurs van een film getoond worden.</w:t>
+      </w:r>
+    </w:p>
+    <w:p>
+      <w:pPr>
+        <w:pStyle w:val="04Plattetekst"/>
+      </w:pPr>
+    </w:p>
+    <w:p>
+      <w:pPr>
+        <w:pStyle w:val="04Plattetekst"/>
+      </w:pPr>
+      <w:r>
+        <w:t>Op basis van de selectie van een acteur of regisseur dient een SSRS-rapport gegenereerd te worden met een overzicht van de films waarin hij/zij betrokken was. Het rapport dient de naam en de geboortedatum van de persoon weer te geven en op chronologische volgorde de films waarin hij/zij betrokken was. Van de films dient de titel, eventuele subtitel en releasedatum weergegeven te worden.</w:t>
+      </w:r>
+    </w:p>
+    <w:p>
+      <w:pPr>
+        <w:pStyle w:val="04Plattetekst"/>
+      </w:pPr>
+    </w:p>
+    <w:p>
+      <w:pPr>
+        <w:rPr>
+          <w:rFonts w:ascii="Segoe UI" w:hAnsi="Segoe UI" w:cs="ITCFranklinGothicStd-Med"/>
+          <w:b/>
+          <w:color w:val="000000"/>
+          <w:sz w:val="20"/>
+          <w:szCs w:val="32"/>
+        </w:rPr>
+      </w:pPr>
+      <w:r>
+        <w:br w:type="page"/>
+      </w:r>
+    </w:p>
+    <w:p>
+      <w:pPr>
+        <w:pStyle w:val="0211Subkop"/>
+      </w:pPr>
+      <w:bookmarkStart w:id="49" w:name="_Toc483221797"/>
+      <w:r>
+        <w:lastRenderedPageBreak/>
+        <w:t>Verhuren van een film</w:t>
+      </w:r>
+      <w:bookmarkEnd w:id="49"/>
+    </w:p>
+    <w:p>
+      <w:pPr>
+        <w:pStyle w:val="04Plattetekst"/>
+      </w:pPr>
+    </w:p>
+    <w:p>
+      <w:pPr>
+        <w:pStyle w:val="04Plattetekst"/>
+      </w:pPr>
+      <w:r>
+        <w:t xml:space="preserve">Het doel van het derde deel van het functioneel ontwerp is om het verhuren van een film te realiseren. Een film(stream) kan in verschillende kwaliteiten (SD/HD/4K) aangeboden worden aan een klant en een film heeft een bepaalde actuele populariteit. </w:t>
+      </w:r>
+      <w:r>
+        <w:t>We</w:t>
+      </w:r>
+      <w:r>
+        <w:t xml:space="preserve"> gaan </w:t>
+      </w:r>
+      <w:r>
+        <w:t>het verhuren</w:t>
+      </w:r>
+      <w:r>
+        <w:t xml:space="preserve"> realiseren door nieuwe verkooporderregels te genereren voor iedere huuractie die een klant onderneemt. </w:t>
+      </w:r>
+    </w:p>
+    <w:p>
+      <w:pPr>
+        <w:pStyle w:val="04Plattetekst"/>
+      </w:pPr>
+    </w:p>
+    <w:p>
+      <w:pPr>
+        <w:pStyle w:val="04Plattetekst"/>
+      </w:pPr>
+      <w:r>
+        <w:t xml:space="preserve">De financiële basis waarop de module gaat functioneren is het afrekenen van verkooporderregels aan een klant. Voor iedere klant die films huurt, gaat een verkooporder bestaan die enkel gebruikt wordt voor het afrekenen van filmhuur. Op iedere regel van de verkoopporder wordt een zogenaamd serviceartikel gefactureerd. </w:t>
+      </w:r>
+      <w:r>
+        <w:t xml:space="preserve">Voor dit serviceartikel zijn de productdimensies kleur en stijl actief. </w:t>
+      </w:r>
+    </w:p>
+    <w:p>
+      <w:pPr>
+        <w:pStyle w:val="04Plattetekst"/>
+      </w:pPr>
     </w:p>
     <w:p>
       <w:pPr>
@@ -3745,10 +3511,10 @@
           <w:lang w:eastAsia="nl-NL"/>
         </w:rPr>
         <w:drawing>
-          <wp:inline distT="0" distB="0" distL="0" distR="0" wp14:anchorId="599C6F46" wp14:editId="6165C072">
-            <wp:extent cx="5657850" cy="2647950"/>
-            <wp:effectExtent l="0" t="0" r="0" b="0"/>
-            <wp:docPr id="3" name="Picture 3"/>
+          <wp:inline distT="0" distB="0" distL="0" distR="0" wp14:anchorId="5CA72BEC" wp14:editId="450FC06F">
+            <wp:extent cx="5673090" cy="3190875"/>
+            <wp:effectExtent l="0" t="0" r="3810" b="9525"/>
+            <wp:docPr id="1" name="Picture 1"/>
             <wp:cNvGraphicFramePr>
               <a:graphicFrameLocks xmlns:a="http://schemas.openxmlformats.org/drawingml/2006/main" noChangeAspect="1"/>
             </wp:cNvGraphicFramePr>
@@ -3756,30 +3522,23 @@
               <a:graphicData uri="http://schemas.openxmlformats.org/drawingml/2006/picture">
                 <pic:pic xmlns:pic="http://schemas.openxmlformats.org/drawingml/2006/picture">
                   <pic:nvPicPr>
-                    <pic:cNvPr id="0" name=""/>
+                    <pic:cNvPr id="1" name=""/>
                     <pic:cNvPicPr/>
                   </pic:nvPicPr>
-                  <pic:blipFill rotWithShape="1">
-                    <a:blip r:embed="rId14"/>
-                    <a:srcRect t="3494" r="49551" b="8201"/>
-                    <a:stretch/>
+                  <pic:blipFill>
+                    <a:blip r:embed="rId15"/>
+                    <a:stretch>
+                      <a:fillRect/>
+                    </a:stretch>
                   </pic:blipFill>
-                  <pic:spPr bwMode="auto">
+                  <pic:spPr>
                     <a:xfrm>
                       <a:off x="0" y="0"/>
-                      <a:ext cx="5666853" cy="2652164"/>
+                      <a:ext cx="5673090" cy="3190875"/>
                     </a:xfrm>
                     <a:prstGeom prst="rect">
                       <a:avLst/>
                     </a:prstGeom>
-                    <a:ln>
-                      <a:noFill/>
-                    </a:ln>
-                    <a:extLst>
-                      <a:ext uri="{53640926-AAD7-44D8-BBD7-CCE9431645EC}">
-                        <a14:shadowObscured xmlns:a14="http://schemas.microsoft.com/office/drawing/2010/main"/>
-                      </a:ext>
-                    </a:extLst>
                   </pic:spPr>
                 </pic:pic>
               </a:graphicData>
@@ -3795,6 +3554,74 @@
     </w:p>
     <w:p>
       <w:pPr>
+        <w:rPr>
+          <w:rFonts w:ascii="Segoe UI" w:hAnsi="Segoe UI" w:cs="ITCFranklinGothicStd-Book"/>
+          <w:color w:val="000000"/>
+          <w:sz w:val="20"/>
+          <w:szCs w:val="20"/>
+        </w:rPr>
+      </w:pPr>
+      <w:r>
+        <w:br w:type="page"/>
+      </w:r>
+    </w:p>
+    <w:p>
+      <w:pPr>
+        <w:pStyle w:val="04Plattetekst"/>
+      </w:pPr>
+      <w:r>
+        <w:lastRenderedPageBreak/>
+        <w:t xml:space="preserve">Kleur stelt de resolutie van </w:t>
+      </w:r>
+      <w:r>
+        <w:t xml:space="preserve">de content van </w:t>
+      </w:r>
+      <w:r>
+        <w:t xml:space="preserve">de filmstream voor (HD, SD, 4K) en stijl is een (arbitraire) maat voor de populariteit van </w:t>
+      </w:r>
+      <w:r>
+        <w:t xml:space="preserve">het huren van </w:t>
+      </w:r>
+      <w:r>
+        <w:t>een film</w:t>
+      </w:r>
+      <w:r>
+        <w:t xml:space="preserve"> (niet hetzelfde als de rating van een film!).</w:t>
+      </w:r>
+      <w:r>
+        <w:t xml:space="preserve"> </w:t>
+      </w:r>
+      <w:r>
+        <w:t>G</w:t>
+      </w:r>
+      <w:r>
+        <w:t xml:space="preserve">ebruik binnen de movie </w:t>
+      </w:r>
+      <w:proofErr w:type="spellStart"/>
+      <w:r>
+        <w:t>rental</w:t>
+      </w:r>
+      <w:proofErr w:type="spellEnd"/>
+      <w:r>
+        <w:t xml:space="preserve"> module de benaming resolutie en populariteit voor </w:t>
+      </w:r>
+      <w:r>
+        <w:t xml:space="preserve">de productdimensies </w:t>
+      </w:r>
+      <w:r>
+        <w:t>kleur en stijl.</w:t>
+      </w:r>
+      <w:r>
+        <w:t xml:space="preserve"> </w:t>
+      </w:r>
+    </w:p>
+    <w:p>
+      <w:pPr>
+        <w:pStyle w:val="04Plattetekst"/>
+      </w:pPr>
+    </w:p>
+    <w:p>
+      <w:pPr>
         <w:pStyle w:val="04Plattetekst"/>
       </w:pPr>
       <w:r>
@@ -3803,10 +3630,10 @@
           <w:lang w:eastAsia="nl-NL"/>
         </w:rPr>
         <w:drawing>
-          <wp:inline distT="0" distB="0" distL="0" distR="0" wp14:anchorId="1794C476" wp14:editId="41419DB0">
-            <wp:extent cx="5657850" cy="2752725"/>
-            <wp:effectExtent l="0" t="0" r="0" b="9525"/>
-            <wp:docPr id="5" name="Picture 5"/>
+          <wp:inline distT="0" distB="0" distL="0" distR="0" wp14:anchorId="592EFCFB" wp14:editId="7AAC14C7">
+            <wp:extent cx="5673090" cy="2877820"/>
+            <wp:effectExtent l="0" t="0" r="3810" b="0"/>
+            <wp:docPr id="9" name="Picture 9"/>
             <wp:cNvGraphicFramePr>
               <a:graphicFrameLocks xmlns:a="http://schemas.openxmlformats.org/drawingml/2006/main" noChangeAspect="1"/>
             </wp:cNvGraphicFramePr>
@@ -3814,30 +3641,23 @@
               <a:graphicData uri="http://schemas.openxmlformats.org/drawingml/2006/picture">
                 <pic:pic xmlns:pic="http://schemas.openxmlformats.org/drawingml/2006/picture">
                   <pic:nvPicPr>
-                    <pic:cNvPr id="0" name=""/>
+                    <pic:cNvPr id="1" name=""/>
                     <pic:cNvPicPr/>
                   </pic:nvPicPr>
-                  <pic:blipFill rotWithShape="1">
-                    <a:blip r:embed="rId14"/>
-                    <a:srcRect l="50954" t="8338" b="2417"/>
-                    <a:stretch/>
+                  <pic:blipFill>
+                    <a:blip r:embed="rId16"/>
+                    <a:stretch>
+                      <a:fillRect/>
+                    </a:stretch>
                   </pic:blipFill>
-                  <pic:spPr bwMode="auto">
+                  <pic:spPr>
                     <a:xfrm>
                       <a:off x="0" y="0"/>
-                      <a:ext cx="5666853" cy="2757105"/>
+                      <a:ext cx="5673090" cy="2877820"/>
                     </a:xfrm>
                     <a:prstGeom prst="rect">
                       <a:avLst/>
                     </a:prstGeom>
-                    <a:ln>
-                      <a:noFill/>
-                    </a:ln>
-                    <a:extLst>
-                      <a:ext uri="{53640926-AAD7-44D8-BBD7-CCE9431645EC}">
-                        <a14:shadowObscured xmlns:a14="http://schemas.microsoft.com/office/drawing/2010/main"/>
-                      </a:ext>
-                    </a:extLst>
                   </pic:spPr>
                 </pic:pic>
               </a:graphicData>
@@ -3848,106 +3668,365 @@
     </w:p>
     <w:p>
       <w:pPr>
+        <w:pStyle w:val="04Plattetekst"/>
+      </w:pPr>
+    </w:p>
+    <w:p>
+      <w:pPr>
+        <w:pStyle w:val="04Plattetekst"/>
+      </w:pPr>
+      <w:r>
+        <w:rPr>
+          <w:u w:val="single"/>
+        </w:rPr>
+        <w:t>Let op</w:t>
+      </w:r>
+      <w:r>
+        <w:t xml:space="preserve">: niet alle combinaties van kleur en stijl zijn aangelegd! Alleen bekende productvarianten mogen gekozen kunnen worden. </w:t>
+      </w:r>
+    </w:p>
+    <w:p>
+      <w:pPr>
+        <w:pStyle w:val="04Plattetekst"/>
+      </w:pPr>
+    </w:p>
+    <w:p>
+      <w:pPr>
+        <w:pStyle w:val="04Plattetekst"/>
+      </w:pPr>
+      <w:r>
+        <w:t>De huurprijs van de film is vastgelegd in de handelsovereenkomsten van het serviceartikel.</w:t>
+      </w:r>
+    </w:p>
+    <w:p>
+      <w:pPr>
+        <w:pStyle w:val="04Plattetekst"/>
+      </w:pPr>
+    </w:p>
+    <w:p>
+      <w:pPr>
+        <w:pStyle w:val="04Plattetekst"/>
+      </w:pPr>
+      <w:r>
+        <w:t>O</w:t>
+      </w:r>
+      <w:r>
+        <w:t xml:space="preserve">m huuracties vast te kunnen gaan leggen is </w:t>
+      </w:r>
+      <w:r>
+        <w:t>nodig om een aantal zaken vast te gaan leggen i</w:t>
+      </w:r>
+      <w:r>
+        <w:t xml:space="preserve">n de parameters van de </w:t>
+      </w:r>
+      <w:proofErr w:type="spellStart"/>
+      <w:r>
+        <w:t>rental</w:t>
+      </w:r>
+      <w:proofErr w:type="spellEnd"/>
+      <w:r>
+        <w:t xml:space="preserve"> module. Deze</w:t>
+      </w:r>
+      <w:r>
+        <w:t xml:space="preserve"> parameters</w:t>
+      </w:r>
+      <w:r>
+        <w:t xml:space="preserve"> zijn het serviceartikel dat gebruikt gaat worden binnen de module</w:t>
+      </w:r>
+      <w:r>
+        <w:t xml:space="preserve"> en</w:t>
+      </w:r>
+      <w:r>
+        <w:t xml:space="preserve"> </w:t>
+      </w:r>
+      <w:r>
+        <w:t>welke resolutie en populariteit de standaardkeuzes worden voor een huuractie.</w:t>
+      </w:r>
+    </w:p>
+    <w:p>
+      <w:pPr>
+        <w:pStyle w:val="04Plattetekst"/>
+      </w:pPr>
+    </w:p>
+    <w:p>
+      <w:pPr>
+        <w:pStyle w:val="04Plattetekst"/>
+      </w:pPr>
+      <w:r>
+        <w:t xml:space="preserve">Het is nodig om het filmoverzicht uit te breiden met </w:t>
+      </w:r>
+      <w:r>
+        <w:t xml:space="preserve">veld waarin </w:t>
+      </w:r>
+      <w:r>
+        <w:t xml:space="preserve">de (actuele) </w:t>
+      </w:r>
+      <w:r>
+        <w:t>huur</w:t>
+      </w:r>
+      <w:r>
+        <w:t xml:space="preserve">populariteit van een </w:t>
+      </w:r>
+      <w:r>
+        <w:t>film vastgelegd wordt</w:t>
+      </w:r>
+    </w:p>
+    <w:p>
+      <w:pPr>
+        <w:pStyle w:val="04Plattetekst"/>
+      </w:pPr>
+    </w:p>
+    <w:p>
+      <w:pPr>
+        <w:pStyle w:val="04Plattetekst"/>
+      </w:pPr>
+    </w:p>
+    <w:p>
+      <w:pPr>
+        <w:pStyle w:val="04Plattetekst"/>
+      </w:pPr>
+    </w:p>
+    <w:p>
+      <w:pPr>
+        <w:pStyle w:val="04Plattetekst"/>
+      </w:pPr>
+      <w:r>
+        <w:rPr>
+          <w:noProof/>
+          <w:lang w:eastAsia="nl-NL"/>
+        </w:rPr>
+        <w:lastRenderedPageBreak/>
+        <w:drawing>
+          <wp:inline distT="0" distB="0" distL="0" distR="0" wp14:anchorId="4ABD217F" wp14:editId="76BCB5E4">
+            <wp:extent cx="5673090" cy="3190875"/>
+            <wp:effectExtent l="0" t="0" r="3810" b="9525"/>
+            <wp:docPr id="10" name="Picture 10"/>
+            <wp:cNvGraphicFramePr>
+              <a:graphicFrameLocks xmlns:a="http://schemas.openxmlformats.org/drawingml/2006/main" noChangeAspect="1"/>
+            </wp:cNvGraphicFramePr>
+            <a:graphic xmlns:a="http://schemas.openxmlformats.org/drawingml/2006/main">
+              <a:graphicData uri="http://schemas.openxmlformats.org/drawingml/2006/picture">
+                <pic:pic xmlns:pic="http://schemas.openxmlformats.org/drawingml/2006/picture">
+                  <pic:nvPicPr>
+                    <pic:cNvPr id="1" name=""/>
+                    <pic:cNvPicPr/>
+                  </pic:nvPicPr>
+                  <pic:blipFill>
+                    <a:blip r:embed="rId17"/>
+                    <a:stretch>
+                      <a:fillRect/>
+                    </a:stretch>
+                  </pic:blipFill>
+                  <pic:spPr>
+                    <a:xfrm>
+                      <a:off x="0" y="0"/>
+                      <a:ext cx="5673090" cy="3190875"/>
+                    </a:xfrm>
+                    <a:prstGeom prst="rect">
+                      <a:avLst/>
+                    </a:prstGeom>
+                  </pic:spPr>
+                </pic:pic>
+              </a:graphicData>
+            </a:graphic>
+          </wp:inline>
+        </w:drawing>
+      </w:r>
+    </w:p>
+    <w:p>
+      <w:pPr>
+        <w:pStyle w:val="04Plattetekst"/>
+      </w:pPr>
+    </w:p>
+    <w:p>
+      <w:pPr>
+        <w:pStyle w:val="04Plattetekst"/>
+      </w:pPr>
+      <w:r>
+        <w:t xml:space="preserve">toekennen van </w:t>
+      </w:r>
+    </w:p>
+    <w:p>
+      <w:pPr>
+        <w:pStyle w:val="04Plattetekst"/>
+      </w:pPr>
+    </w:p>
+    <w:p>
+      <w:pPr>
+        <w:pStyle w:val="04Plattetekst"/>
+      </w:pPr>
+      <w:r>
+        <w:t xml:space="preserve">Er dient een nieuwe knop </w:t>
+      </w:r>
+      <w:r>
+        <w:t xml:space="preserve">voor </w:t>
+      </w:r>
+      <w:r>
+        <w:t>huuractie</w:t>
+      </w:r>
+      <w:r>
+        <w:t xml:space="preserve"> </w:t>
+      </w:r>
+      <w:r>
+        <w:t xml:space="preserve">toegevoegd te worden aan het filmoverzicht. Deze knop moet voor iedere geselecteerde film een nieuwe </w:t>
+      </w:r>
+      <w:r>
+        <w:t>huuractie</w:t>
+      </w:r>
+      <w:r>
+        <w:t xml:space="preserve"> gaan genereren</w:t>
+      </w:r>
+      <w:r>
+        <w:t xml:space="preserve">; in de huuractie wordt vastgelegd welke klant welke film heeft willen </w:t>
+      </w:r>
+      <w:proofErr w:type="gramStart"/>
+      <w:r>
+        <w:t xml:space="preserve">huren </w:t>
+      </w:r>
+      <w:r>
+        <w:t>.</w:t>
+      </w:r>
+      <w:proofErr w:type="gramEnd"/>
+      <w:r>
+        <w:t xml:space="preserve"> </w:t>
+      </w:r>
+      <w:r>
+        <w:t xml:space="preserve">Iedere verkooporderregel zal voor </w:t>
+      </w:r>
+      <w:r>
+        <w:t>het</w:t>
+      </w:r>
+      <w:r>
+        <w:t xml:space="preserve"> </w:t>
+      </w:r>
+      <w:r>
+        <w:t>ingestelde</w:t>
+      </w:r>
+      <w:r>
+        <w:t xml:space="preserve"> serviceartikel aangemaakt moeten worden. Welk artikel dit serviceartikel is, moet ingesteld kunnen worden in de (nog te maken) parameters van de </w:t>
+      </w:r>
+      <w:r>
+        <w:t xml:space="preserve">movie </w:t>
+      </w:r>
+      <w:proofErr w:type="spellStart"/>
+      <w:r>
+        <w:t>rental</w:t>
+      </w:r>
+      <w:proofErr w:type="spellEnd"/>
+      <w:r>
+        <w:t xml:space="preserve"> </w:t>
+      </w:r>
+      <w:r>
+        <w:t>module. Voor dit serviceartikel zijn de productdimensies kleur en stijl actief. Kleur stelt voor dit artikel de resolutie van de filmstream voor (HD, SD, 4K) en stijl is een (arbitraire) maat voor de populariteit van een film</w:t>
+      </w:r>
+      <w:r>
+        <w:t xml:space="preserve">; gebruik binnen de movie </w:t>
+      </w:r>
+      <w:proofErr w:type="spellStart"/>
+      <w:r>
+        <w:t>rental</w:t>
+      </w:r>
+      <w:proofErr w:type="spellEnd"/>
+      <w:r>
+        <w:t xml:space="preserve"> module de benaming resolutie en populariteit voor kleur en stijl</w:t>
+      </w:r>
+      <w:r>
+        <w:t xml:space="preserve">. In de parameters van de module moet vastgelegd worden welke </w:t>
+      </w:r>
+      <w:r>
+        <w:t>resolutie</w:t>
+      </w:r>
+      <w:r>
+        <w:t xml:space="preserve"> en </w:t>
+      </w:r>
+      <w:r>
+        <w:t>populariteit</w:t>
+      </w:r>
+      <w:r>
+        <w:t xml:space="preserve"> de standaardkeuzes worden voor een huuractie</w:t>
+      </w:r>
+      <w:r>
+        <w:t>.</w:t>
+      </w:r>
+    </w:p>
+    <w:p>
+      <w:pPr>
+        <w:pStyle w:val="04Plattetekst"/>
+      </w:pPr>
+    </w:p>
+    <w:p>
+      <w:pPr>
+        <w:pStyle w:val="04Plattetekst"/>
+      </w:pPr>
+    </w:p>
+    <w:p>
+      <w:pPr>
+        <w:pStyle w:val="04Plattetekst"/>
+      </w:pPr>
+    </w:p>
+    <w:p>
+      <w:pPr>
+        <w:pStyle w:val="04Plattetekst"/>
+      </w:pPr>
+    </w:p>
+    <w:p>
+      <w:pPr>
+        <w:pStyle w:val="04Plattetekst"/>
+      </w:pPr>
+      <w:r>
+        <w:t>Wanneer de knop gebruikt wordt op het filmoverzicht, dient een dialoog getoond te worden aan de gebruiker met de volgende velden:</w:t>
+      </w:r>
+    </w:p>
+    <w:p>
+      <w:pPr>
+        <w:pStyle w:val="04Plattetekst"/>
+        <w:numPr>
+          <w:ilvl w:val="0"/>
+          <w:numId w:val="41"/>
+        </w:numPr>
+      </w:pPr>
+      <w:r>
+        <w:t>Klantnummer</w:t>
+      </w:r>
+    </w:p>
+    <w:p>
+      <w:pPr>
+        <w:pStyle w:val="04Plattetekst"/>
+        <w:numPr>
+          <w:ilvl w:val="0"/>
+          <w:numId w:val="41"/>
+        </w:numPr>
+      </w:pPr>
+      <w:r>
+        <w:t>Resolutie.</w:t>
+      </w:r>
+    </w:p>
+    <w:p>
+      <w:pPr>
+        <w:pStyle w:val="04Plattetekst"/>
+      </w:pPr>
+      <w:r>
+        <w:t>Nadat de gebruiker zijn keuzes bevestigd heeft, dient er een record te ont</w:t>
+      </w:r>
+    </w:p>
+    <w:p>
+      <w:pPr>
+        <w:pStyle w:val="04Plattetekst"/>
+      </w:pPr>
+    </w:p>
+    <w:p>
+      <w:pPr>
         <w:rPr>
           <w:rFonts w:ascii="Franklin Gothic Book" w:hAnsi="Franklin Gothic Book" w:cs="ITCFranklinGothicStd-Book"/>
           <w:color w:val="000000"/>
           <w:sz w:val="20"/>
           <w:szCs w:val="20"/>
         </w:rPr>
-      </w:pPr>
-      <w:r>
-        <w:br w:type="page"/>
-      </w:r>
-    </w:p>
-    <w:p>
-      <w:pPr>
-        <w:pStyle w:val="011Kop"/>
-      </w:pPr>
-      <w:bookmarkStart w:id="46" w:name="_Toc482954107"/>
-      <w:r>
-        <w:lastRenderedPageBreak/>
-        <w:t>Etc.</w:t>
-      </w:r>
-      <w:bookmarkEnd w:id="46"/>
-      <w:r>
-        <w:t xml:space="preserve"> </w:t>
-      </w:r>
-    </w:p>
-    <w:p>
-      <w:pPr>
-        <w:pStyle w:val="04Plattetekst"/>
-      </w:pPr>
-    </w:p>
-    <w:p>
-      <w:pPr>
-        <w:pStyle w:val="04Plattetekst"/>
-      </w:pPr>
-      <w:r>
-        <w:t>Tekst</w:t>
-      </w:r>
-    </w:p>
-    <w:p>
-      <w:pPr>
-        <w:pStyle w:val="04Plattetekst"/>
-      </w:pPr>
-    </w:p>
-    <w:p>
-      <w:pPr>
-        <w:pStyle w:val="0211Subkop"/>
-      </w:pPr>
-      <w:bookmarkStart w:id="47" w:name="_Toc482954108"/>
-      <w:r>
-        <w:t>Etc.</w:t>
-      </w:r>
-      <w:bookmarkEnd w:id="47"/>
-      <w:r>
-        <w:t xml:space="preserve"> </w:t>
-      </w:r>
-    </w:p>
-    <w:p>
-      <w:pPr>
-        <w:pStyle w:val="04Plattetekst"/>
-      </w:pPr>
-      <w:r>
-        <w:t>Tekst</w:t>
-      </w:r>
-    </w:p>
-    <w:p>
-      <w:pPr>
-        <w:pStyle w:val="04Plattetekst"/>
-      </w:pPr>
-    </w:p>
-    <w:p>
-      <w:pPr>
-        <w:pStyle w:val="02111subkop"/>
-      </w:pPr>
-      <w:bookmarkStart w:id="48" w:name="_Toc482954109"/>
-      <w:r>
-        <w:t>Subsub</w:t>
-      </w:r>
-      <w:bookmarkEnd w:id="48"/>
-    </w:p>
-    <w:p>
-      <w:pPr>
-        <w:pStyle w:val="04Plattetekst"/>
-      </w:pPr>
-      <w:r>
-        <w:t xml:space="preserve">Tekst </w:t>
-      </w:r>
-    </w:p>
-    <w:p>
-      <w:pPr>
-        <w:pStyle w:val="04Plattetekst"/>
-      </w:pPr>
-    </w:p>
-    <w:p>
-      <w:pPr>
-        <w:pStyle w:val="04Plattetekst"/>
         <w:sectPr>
-          <w:headerReference w:type="default" r:id="rId15"/>
-          <w:footerReference w:type="default" r:id="rId16"/>
-          <w:headerReference w:type="first" r:id="rId17"/>
-          <w:footerReference w:type="first" r:id="rId18"/>
+          <w:headerReference w:type="default" r:id="rId18"/>
+          <w:footerReference w:type="default" r:id="rId19"/>
+          <w:headerReference w:type="first" r:id="rId20"/>
+          <w:footerReference w:type="first" r:id="rId21"/>
           <w:pgSz w:w="11906" w:h="16838" w:code="9"/>
           <w:pgMar w:top="2104" w:right="1486" w:bottom="1418" w:left="1486" w:header="567" w:footer="709" w:gutter="0"/>
           <w:cols w:space="708"/>
@@ -3955,6 +4034,12 @@
           <w:docGrid w:linePitch="360"/>
         </w:sectPr>
       </w:pPr>
+      <w:r>
+        <w:br w:type="page"/>
+      </w:r>
+      <w:bookmarkEnd w:id="43"/>
+      <w:bookmarkEnd w:id="44"/>
+      <w:bookmarkEnd w:id="45"/>
     </w:p>
     <w:p>
       <w:pPr>
@@ -4022,8 +4107,8 @@
       </w:r>
     </w:p>
     <w:sectPr>
-      <w:headerReference w:type="first" r:id="rId19"/>
-      <w:footerReference w:type="first" r:id="rId20"/>
+      <w:headerReference w:type="first" r:id="rId22"/>
+      <w:footerReference w:type="first" r:id="rId23"/>
       <w:pgSz w:w="11906" w:h="16838" w:code="9"/>
       <w:pgMar w:top="2104" w:right="1486" w:bottom="1418" w:left="1486" w:header="567" w:footer="709" w:gutter="0"/>
       <w:cols w:space="708"/>
@@ -4112,8 +4197,17 @@
         <w:rFonts w:cs="Segoe UI"/>
         <w:lang w:val="en-US"/>
       </w:rPr>
-      <w:t>, Pulse Business Solutions bv</w:t>
+      <w:t xml:space="preserve">, Pulse Business Solutions </w:t>
     </w:r>
+    <w:proofErr w:type="spellStart"/>
+    <w:r>
+      <w:rPr>
+        <w:rFonts w:cs="Segoe UI"/>
+        <w:lang w:val="en-US"/>
+      </w:rPr>
+      <w:t>bv</w:t>
+    </w:r>
+    <w:proofErr w:type="spellEnd"/>
   </w:p>
   <w:p>
     <w:pPr>
@@ -4152,7 +4246,7 @@
         <w:noProof/>
         <w:lang w:val="en-US"/>
       </w:rPr>
-      <w:t>Document1</w:t>
+      <w:t>Dynamics AX - Movie Rental Solution.docx</w:t>
     </w:r>
     <w:r>
       <w:rPr>
@@ -4207,7 +4301,7 @@
         <w:noProof/>
         <w:lang w:val="en-US"/>
       </w:rPr>
-      <w:t>8</w:t>
+      <w:t>10</w:t>
     </w:r>
     <w:r>
       <w:rPr>
@@ -4434,8 +4528,15 @@
                             </w:tabs>
                           </w:pPr>
                           <w:r>
-                            <w:t>Pulse Business Solutions bv</w:t>
+                            <w:t xml:space="preserve">Pulse Business Solutions </w:t>
                           </w:r>
+                          <w:proofErr w:type="spellStart"/>
+                          <w:proofErr w:type="gramStart"/>
+                          <w:r>
+                            <w:t>bv</w:t>
+                          </w:r>
+                          <w:proofErr w:type="spellEnd"/>
+                          <w:proofErr w:type="gramEnd"/>
                         </w:p>
                         <w:p>
                           <w:pPr>
@@ -4476,8 +4577,16 @@
                             <w:rPr>
                               <w:lang w:val="nl-NL"/>
                             </w:rPr>
-                            <w:t xml:space="preserve">NL-5916 PJ  </w:t>
+                            <w:t xml:space="preserve">NL-5916 </w:t>
                           </w:r>
+                          <w:proofErr w:type="gramStart"/>
+                          <w:r>
+                            <w:rPr>
+                              <w:lang w:val="nl-NL"/>
+                            </w:rPr>
+                            <w:t xml:space="preserve">PJ  </w:t>
+                          </w:r>
+                          <w:proofErr w:type="gramEnd"/>
                           <w:r>
                             <w:rPr>
                               <w:lang w:val="nl-NL"/>
@@ -4501,11 +4610,19 @@
                               <w:lang w:val="nl-NL"/>
                             </w:rPr>
                           </w:pPr>
+                          <w:proofErr w:type="spellStart"/>
                           <w:r>
                             <w:rPr>
                               <w:lang w:val="nl-NL"/>
                             </w:rPr>
-                            <w:t>Zutphenseweg 29 d3</w:t>
+                            <w:t>Zutphenseweg</w:t>
+                          </w:r>
+                          <w:proofErr w:type="spellEnd"/>
+                          <w:r>
+                            <w:rPr>
+                              <w:lang w:val="nl-NL"/>
+                            </w:rPr>
+                            <w:t xml:space="preserve"> 29 d3</w:t>
                           </w:r>
                         </w:p>
                         <w:p>
@@ -4513,11 +4630,16 @@
                             <w:pStyle w:val="11Adresgegevens"/>
                           </w:pPr>
                           <w:r>
-                            <w:t xml:space="preserve">NL-7418 AH  </w:t>
+                            <w:t xml:space="preserve">NL-7418 </w:t>
+                          </w:r>
+                          <w:proofErr w:type="gramStart"/>
+                          <w:r>
+                            <w:t xml:space="preserve">AH  </w:t>
                           </w:r>
                           <w:r>
                             <w:t>DEVENTER</w:t>
                           </w:r>
+                          <w:proofErr w:type="gramEnd"/>
                         </w:p>
                         <w:p>
                           <w:pPr>
@@ -6209,6 +6331,92 @@
     </w:lvl>
   </w:abstractNum>
   <w:abstractNum w:abstractNumId="10" w15:restartNumberingAfterBreak="0">
+    <w:nsid w:val="1F2C0546"/>
+    <w:multiLevelType w:val="hybridMultilevel"/>
+    <w:tmpl w:val="1ED054FE"/>
+    <w:lvl w:ilvl="0" w:tplc="0413000F">
+      <w:start w:val="1"/>
+      <w:numFmt w:val="decimal"/>
+      <w:lvlText w:val="%1."/>
+      <w:lvlJc w:val="left"/>
+      <w:pPr>
+        <w:ind w:left="720" w:hanging="360"/>
+      </w:pPr>
+    </w:lvl>
+    <w:lvl w:ilvl="1" w:tplc="04130019" w:tentative="1">
+      <w:start w:val="1"/>
+      <w:numFmt w:val="lowerLetter"/>
+      <w:lvlText w:val="%2."/>
+      <w:lvlJc w:val="left"/>
+      <w:pPr>
+        <w:ind w:left="1440" w:hanging="360"/>
+      </w:pPr>
+    </w:lvl>
+    <w:lvl w:ilvl="2" w:tplc="0413001B" w:tentative="1">
+      <w:start w:val="1"/>
+      <w:numFmt w:val="lowerRoman"/>
+      <w:lvlText w:val="%3."/>
+      <w:lvlJc w:val="right"/>
+      <w:pPr>
+        <w:ind w:left="2160" w:hanging="180"/>
+      </w:pPr>
+    </w:lvl>
+    <w:lvl w:ilvl="3" w:tplc="0413000F" w:tentative="1">
+      <w:start w:val="1"/>
+      <w:numFmt w:val="decimal"/>
+      <w:lvlText w:val="%4."/>
+      <w:lvlJc w:val="left"/>
+      <w:pPr>
+        <w:ind w:left="2880" w:hanging="360"/>
+      </w:pPr>
+    </w:lvl>
+    <w:lvl w:ilvl="4" w:tplc="04130019" w:tentative="1">
+      <w:start w:val="1"/>
+      <w:numFmt w:val="lowerLetter"/>
+      <w:lvlText w:val="%5."/>
+      <w:lvlJc w:val="left"/>
+      <w:pPr>
+        <w:ind w:left="3600" w:hanging="360"/>
+      </w:pPr>
+    </w:lvl>
+    <w:lvl w:ilvl="5" w:tplc="0413001B" w:tentative="1">
+      <w:start w:val="1"/>
+      <w:numFmt w:val="lowerRoman"/>
+      <w:lvlText w:val="%6."/>
+      <w:lvlJc w:val="right"/>
+      <w:pPr>
+        <w:ind w:left="4320" w:hanging="180"/>
+      </w:pPr>
+    </w:lvl>
+    <w:lvl w:ilvl="6" w:tplc="0413000F" w:tentative="1">
+      <w:start w:val="1"/>
+      <w:numFmt w:val="decimal"/>
+      <w:lvlText w:val="%7."/>
+      <w:lvlJc w:val="left"/>
+      <w:pPr>
+        <w:ind w:left="5040" w:hanging="360"/>
+      </w:pPr>
+    </w:lvl>
+    <w:lvl w:ilvl="7" w:tplc="04130019" w:tentative="1">
+      <w:start w:val="1"/>
+      <w:numFmt w:val="lowerLetter"/>
+      <w:lvlText w:val="%8."/>
+      <w:lvlJc w:val="left"/>
+      <w:pPr>
+        <w:ind w:left="5760" w:hanging="360"/>
+      </w:pPr>
+    </w:lvl>
+    <w:lvl w:ilvl="8" w:tplc="0413001B" w:tentative="1">
+      <w:start w:val="1"/>
+      <w:numFmt w:val="lowerRoman"/>
+      <w:lvlText w:val="%9."/>
+      <w:lvlJc w:val="right"/>
+      <w:pPr>
+        <w:ind w:left="6480" w:hanging="180"/>
+      </w:pPr>
+    </w:lvl>
+  </w:abstractNum>
+  <w:abstractNum w:abstractNumId="11" w15:restartNumberingAfterBreak="0">
     <w:nsid w:val="21EA5496"/>
     <w:multiLevelType w:val="hybridMultilevel"/>
     <w:tmpl w:val="7B7A947C"/>
@@ -6321,7 +6529,7 @@
       </w:rPr>
     </w:lvl>
   </w:abstractNum>
-  <w:abstractNum w:abstractNumId="11" w15:restartNumberingAfterBreak="0">
+  <w:abstractNum w:abstractNumId="12" w15:restartNumberingAfterBreak="0">
     <w:nsid w:val="26AC44B7"/>
     <w:multiLevelType w:val="hybridMultilevel"/>
     <w:tmpl w:val="AE2C82C6"/>
@@ -6434,7 +6642,7 @@
       </w:rPr>
     </w:lvl>
   </w:abstractNum>
-  <w:abstractNum w:abstractNumId="12" w15:restartNumberingAfterBreak="0">
+  <w:abstractNum w:abstractNumId="13" w15:restartNumberingAfterBreak="0">
     <w:nsid w:val="2D88703E"/>
     <w:multiLevelType w:val="hybridMultilevel"/>
     <w:tmpl w:val="B87011F6"/>
@@ -6552,7 +6760,7 @@
       </w:pPr>
     </w:lvl>
   </w:abstractNum>
-  <w:abstractNum w:abstractNumId="13" w15:restartNumberingAfterBreak="0">
+  <w:abstractNum w:abstractNumId="14" w15:restartNumberingAfterBreak="0">
     <w:nsid w:val="2FE63A4D"/>
     <w:multiLevelType w:val="hybridMultilevel"/>
     <w:tmpl w:val="AA3ADDC8"/>
@@ -6665,7 +6873,7 @@
       </w:rPr>
     </w:lvl>
   </w:abstractNum>
-  <w:abstractNum w:abstractNumId="14" w15:restartNumberingAfterBreak="0">
+  <w:abstractNum w:abstractNumId="15" w15:restartNumberingAfterBreak="0">
     <w:nsid w:val="312C1947"/>
     <w:multiLevelType w:val="multilevel"/>
     <w:tmpl w:val="28E2DF66"/>
@@ -6782,7 +6990,7 @@
       </w:rPr>
     </w:lvl>
   </w:abstractNum>
-  <w:abstractNum w:abstractNumId="15" w15:restartNumberingAfterBreak="0">
+  <w:abstractNum w:abstractNumId="16" w15:restartNumberingAfterBreak="0">
     <w:nsid w:val="31D569A5"/>
     <w:multiLevelType w:val="hybridMultilevel"/>
     <w:tmpl w:val="31FCD7DC"/>
@@ -6899,7 +7107,7 @@
       </w:pPr>
     </w:lvl>
   </w:abstractNum>
-  <w:abstractNum w:abstractNumId="16" w15:restartNumberingAfterBreak="0">
+  <w:abstractNum w:abstractNumId="17" w15:restartNumberingAfterBreak="0">
     <w:nsid w:val="3A8E1B7C"/>
     <w:multiLevelType w:val="hybridMultilevel"/>
     <w:tmpl w:val="2ACC25C2"/>
@@ -7030,7 +7238,7 @@
       </w:pPr>
     </w:lvl>
   </w:abstractNum>
-  <w:abstractNum w:abstractNumId="17" w15:restartNumberingAfterBreak="0">
+  <w:abstractNum w:abstractNumId="18" w15:restartNumberingAfterBreak="0">
     <w:nsid w:val="43F379FD"/>
     <w:multiLevelType w:val="hybridMultilevel"/>
     <w:tmpl w:val="A480461E"/>
@@ -7143,7 +7351,7 @@
       </w:rPr>
     </w:lvl>
   </w:abstractNum>
-  <w:abstractNum w:abstractNumId="18" w15:restartNumberingAfterBreak="0">
+  <w:abstractNum w:abstractNumId="19" w15:restartNumberingAfterBreak="0">
     <w:nsid w:val="468A5211"/>
     <w:multiLevelType w:val="hybridMultilevel"/>
     <w:tmpl w:val="B87011F6"/>
@@ -7261,7 +7469,7 @@
       </w:pPr>
     </w:lvl>
   </w:abstractNum>
-  <w:abstractNum w:abstractNumId="19" w15:restartNumberingAfterBreak="0">
+  <w:abstractNum w:abstractNumId="20" w15:restartNumberingAfterBreak="0">
     <w:nsid w:val="49933DBB"/>
     <w:multiLevelType w:val="hybridMultilevel"/>
     <w:tmpl w:val="3358FFDA"/>
@@ -7374,7 +7582,7 @@
       </w:rPr>
     </w:lvl>
   </w:abstractNum>
-  <w:abstractNum w:abstractNumId="20" w15:restartNumberingAfterBreak="0">
+  <w:abstractNum w:abstractNumId="21" w15:restartNumberingAfterBreak="0">
     <w:nsid w:val="50E773B2"/>
     <w:multiLevelType w:val="hybridMultilevel"/>
     <w:tmpl w:val="EEE6A4A6"/>
@@ -7487,7 +7695,7 @@
       </w:rPr>
     </w:lvl>
   </w:abstractNum>
-  <w:abstractNum w:abstractNumId="21" w15:restartNumberingAfterBreak="0">
+  <w:abstractNum w:abstractNumId="22" w15:restartNumberingAfterBreak="0">
     <w:nsid w:val="548530A9"/>
     <w:multiLevelType w:val="hybridMultilevel"/>
     <w:tmpl w:val="173817C8"/>
@@ -7604,7 +7812,7 @@
       </w:pPr>
     </w:lvl>
   </w:abstractNum>
-  <w:abstractNum w:abstractNumId="22" w15:restartNumberingAfterBreak="0">
+  <w:abstractNum w:abstractNumId="23" w15:restartNumberingAfterBreak="0">
     <w:nsid w:val="57A92D5C"/>
     <w:multiLevelType w:val="hybridMultilevel"/>
     <w:tmpl w:val="568A5936"/>
@@ -7718,7 +7926,7 @@
       </w:rPr>
     </w:lvl>
   </w:abstractNum>
-  <w:abstractNum w:abstractNumId="23" w15:restartNumberingAfterBreak="0">
+  <w:abstractNum w:abstractNumId="24" w15:restartNumberingAfterBreak="0">
     <w:nsid w:val="58864947"/>
     <w:multiLevelType w:val="hybridMultilevel"/>
     <w:tmpl w:val="DB501A72"/>
@@ -7850,7 +8058,7 @@
       </w:pPr>
     </w:lvl>
   </w:abstractNum>
-  <w:abstractNum w:abstractNumId="24" w15:restartNumberingAfterBreak="0">
+  <w:abstractNum w:abstractNumId="25" w15:restartNumberingAfterBreak="0">
     <w:nsid w:val="5B7200D1"/>
     <w:multiLevelType w:val="hybridMultilevel"/>
     <w:tmpl w:val="7286EA60"/>
@@ -7939,7 +8147,7 @@
       </w:pPr>
     </w:lvl>
   </w:abstractNum>
-  <w:abstractNum w:abstractNumId="25" w15:restartNumberingAfterBreak="0">
+  <w:abstractNum w:abstractNumId="26" w15:restartNumberingAfterBreak="0">
     <w:nsid w:val="655D6256"/>
     <w:multiLevelType w:val="hybridMultilevel"/>
     <w:tmpl w:val="98E87412"/>
@@ -8051,7 +8259,7 @@
       </w:rPr>
     </w:lvl>
   </w:abstractNum>
-  <w:abstractNum w:abstractNumId="26" w15:restartNumberingAfterBreak="0">
+  <w:abstractNum w:abstractNumId="27" w15:restartNumberingAfterBreak="0">
     <w:nsid w:val="67491CAB"/>
     <w:multiLevelType w:val="hybridMultilevel"/>
     <w:tmpl w:val="FC3E7B7A"/>
@@ -8140,7 +8348,7 @@
       </w:pPr>
     </w:lvl>
   </w:abstractNum>
-  <w:abstractNum w:abstractNumId="27" w15:restartNumberingAfterBreak="0">
+  <w:abstractNum w:abstractNumId="28" w15:restartNumberingAfterBreak="0">
     <w:nsid w:val="681B14D2"/>
     <w:multiLevelType w:val="hybridMultilevel"/>
     <w:tmpl w:val="6F824D16"/>
@@ -8271,7 +8479,7 @@
       </w:pPr>
     </w:lvl>
   </w:abstractNum>
-  <w:abstractNum w:abstractNumId="28" w15:restartNumberingAfterBreak="0">
+  <w:abstractNum w:abstractNumId="29" w15:restartNumberingAfterBreak="0">
     <w:nsid w:val="6E725AB6"/>
     <w:multiLevelType w:val="hybridMultilevel"/>
     <w:tmpl w:val="4BBCE272"/>
@@ -8388,7 +8596,7 @@
       </w:pPr>
     </w:lvl>
   </w:abstractNum>
-  <w:abstractNum w:abstractNumId="29" w15:restartNumberingAfterBreak="0">
+  <w:abstractNum w:abstractNumId="30" w15:restartNumberingAfterBreak="0">
     <w:nsid w:val="754237EB"/>
     <w:multiLevelType w:val="hybridMultilevel"/>
     <w:tmpl w:val="B16063AC"/>
@@ -8507,19 +8715,19 @@
     </w:lvl>
   </w:abstractNum>
   <w:num w:numId="1">
-    <w:abstractNumId w:val="22"/>
+    <w:abstractNumId w:val="23"/>
   </w:num>
   <w:num w:numId="2">
     <w:abstractNumId w:val="2"/>
   </w:num>
   <w:num w:numId="3">
-    <w:abstractNumId w:val="16"/>
+    <w:abstractNumId w:val="17"/>
   </w:num>
   <w:num w:numId="4">
-    <w:abstractNumId w:val="27"/>
+    <w:abstractNumId w:val="28"/>
   </w:num>
   <w:num w:numId="5">
-    <w:abstractNumId w:val="27"/>
+    <w:abstractNumId w:val="28"/>
     <w:lvlOverride w:ilvl="0">
       <w:startOverride w:val="2"/>
     </w:lvlOverride>
@@ -8534,37 +8742,37 @@
     <w:abstractNumId w:val="9"/>
   </w:num>
   <w:num w:numId="9">
-    <w:abstractNumId w:val="15"/>
+    <w:abstractNumId w:val="16"/>
   </w:num>
   <w:num w:numId="10">
     <w:abstractNumId w:val="7"/>
   </w:num>
   <w:num w:numId="11">
-    <w:abstractNumId w:val="29"/>
+    <w:abstractNumId w:val="30"/>
   </w:num>
   <w:num w:numId="12">
-    <w:abstractNumId w:val="12"/>
+    <w:abstractNumId w:val="13"/>
   </w:num>
   <w:num w:numId="13">
-    <w:abstractNumId w:val="18"/>
+    <w:abstractNumId w:val="19"/>
   </w:num>
   <w:num w:numId="14">
     <w:abstractNumId w:val="4"/>
   </w:num>
   <w:num w:numId="15">
-    <w:abstractNumId w:val="21"/>
+    <w:abstractNumId w:val="22"/>
   </w:num>
   <w:num w:numId="16">
-    <w:abstractNumId w:val="26"/>
+    <w:abstractNumId w:val="27"/>
   </w:num>
   <w:num w:numId="17">
-    <w:abstractNumId w:val="28"/>
+    <w:abstractNumId w:val="29"/>
   </w:num>
   <w:num w:numId="18">
     <w:abstractNumId w:val="8"/>
   </w:num>
   <w:num w:numId="19">
-    <w:abstractNumId w:val="23"/>
+    <w:abstractNumId w:val="24"/>
   </w:num>
   <w:num w:numId="20">
     <w:abstractNumId w:val="8"/>
@@ -8594,10 +8802,10 @@
     <w:abstractNumId w:val="5"/>
   </w:num>
   <w:num w:numId="25">
-    <w:abstractNumId w:val="14"/>
+    <w:abstractNumId w:val="15"/>
   </w:num>
   <w:num w:numId="26">
-    <w:abstractNumId w:val="14"/>
+    <w:abstractNumId w:val="15"/>
     <w:lvlOverride w:ilvl="0">
       <w:startOverride w:val="1"/>
     </w:lvlOverride>
@@ -8627,7 +8835,7 @@
     </w:lvlOverride>
   </w:num>
   <w:num w:numId="27">
-    <w:abstractNumId w:val="14"/>
+    <w:abstractNumId w:val="15"/>
     <w:lvlOverride w:ilvl="0">
       <w:startOverride w:val="1"/>
     </w:lvlOverride>
@@ -8657,7 +8865,7 @@
     </w:lvlOverride>
   </w:num>
   <w:num w:numId="28">
-    <w:abstractNumId w:val="14"/>
+    <w:abstractNumId w:val="15"/>
     <w:lvlOverride w:ilvl="2">
       <w:lvl w:ilvl="2">
         <w:start w:val="1"/>
@@ -8676,19 +8884,19 @@
     </w:lvlOverride>
   </w:num>
   <w:num w:numId="29">
-    <w:abstractNumId w:val="17"/>
+    <w:abstractNumId w:val="18"/>
   </w:num>
   <w:num w:numId="30">
+    <w:abstractNumId w:val="26"/>
+  </w:num>
+  <w:num w:numId="31">
+    <w:abstractNumId w:val="20"/>
+  </w:num>
+  <w:num w:numId="32">
     <w:abstractNumId w:val="25"/>
   </w:num>
-  <w:num w:numId="31">
-    <w:abstractNumId w:val="19"/>
-  </w:num>
-  <w:num w:numId="32">
-    <w:abstractNumId w:val="24"/>
-  </w:num>
   <w:num w:numId="33">
-    <w:abstractNumId w:val="13"/>
+    <w:abstractNumId w:val="14"/>
   </w:num>
   <w:num w:numId="34">
     <w:abstractNumId w:val="0"/>
@@ -8706,16 +8914,19 @@
     </w:lvlOverride>
   </w:num>
   <w:num w:numId="37">
-    <w:abstractNumId w:val="20"/>
+    <w:abstractNumId w:val="21"/>
   </w:num>
   <w:num w:numId="38">
-    <w:abstractNumId w:val="10"/>
+    <w:abstractNumId w:val="11"/>
   </w:num>
   <w:num w:numId="39">
-    <w:abstractNumId w:val="11"/>
+    <w:abstractNumId w:val="12"/>
   </w:num>
   <w:num w:numId="40">
     <w:abstractNumId w:val="1"/>
+  </w:num>
+  <w:num w:numId="41">
+    <w:abstractNumId w:val="10"/>
   </w:num>
   <w:numIdMacAtCleanup w:val="11"/>
 </w:numbering>
@@ -10911,13 +11122,13 @@
     <w:sig w:usb0="00000003" w:usb1="00000000" w:usb2="00000000" w:usb3="00000000" w:csb0="00000001" w:csb1="00000000"/>
   </w:font>
   <w:font w:name="MS Mincho">
-    <w:altName w:val="ＭＳ 明朝"/>
+    <w:altName w:val="MS Gothic"/>
     <w:panose1 w:val="02020609040205080304"/>
     <w:charset w:val="80"/>
     <w:family w:val="roman"/>
     <w:notTrueType/>
     <w:pitch w:val="fixed"/>
-    <w:sig w:usb0="00000001" w:usb1="08070000" w:usb2="00000010" w:usb3="00000000" w:csb0="00020000" w:csb1="00000000"/>
+    <w:sig w:usb0="00000000" w:usb1="08070000" w:usb2="00000010" w:usb3="00000000" w:csb0="00020000" w:csb1="00000000"/>
   </w:font>
   <w:font w:name="Calibri Light">
     <w:panose1 w:val="020F0302020204030204"/>
@@ -10947,6 +11158,7 @@
     <w:rsidRoot w:val="00AA5B39"/>
     <w:rsid w:val="008626FD"/>
     <w:rsid w:val="00AA5B39"/>
+    <w:rsid w:val="00AC04CB"/>
     <w:rsid w:val="00D678E7"/>
   </w:rsids>
   <m:mathPr>
@@ -11643,7 +11855,7 @@
 </file>
 
 <file path=customXml/itemProps1.xml><?xml version="1.0" encoding="utf-8"?>
-<ds:datastoreItem xmlns:ds="http://schemas.openxmlformats.org/officeDocument/2006/customXml" ds:itemID="{5D0F8900-5AF6-408A-80BE-E8D6D103BD45}">
+<ds:datastoreItem xmlns:ds="http://schemas.openxmlformats.org/officeDocument/2006/customXml" ds:itemID="{3B4B6AC4-A62F-4334-8976-59EECBBD0F30}">
   <ds:schemaRefs>
     <ds:schemaRef ds:uri="http://schemas.openxmlformats.org/officeDocument/2006/bibliography"/>
   </ds:schemaRefs>

</xml_diff>